<commit_message>
Start to the implementation plan
</commit_message>
<xml_diff>
--- a/implementatieplannen/working/Implementatieplan.docx
+++ b/implementatieplannen/working/Implementatieplan.docx
@@ -4,7 +4,7 @@
   <w:body>
     <w:p>
       <w:pPr>
-        <w:pStyle w:val="Kop1"/>
+        <w:pStyle w:val="Heading1"/>
         <w:rPr>
           <w:rFonts w:ascii="Segoe UI Light" w:hAnsi="Segoe UI Light" w:cs="Segoe UI Light"/>
           <w:lang w:val="nl-NL"/>
@@ -35,7 +35,7 @@
     </w:p>
     <w:p>
       <w:pPr>
-        <w:pStyle w:val="Kop2"/>
+        <w:pStyle w:val="Heading2"/>
         <w:jc w:val="left"/>
         <w:rPr>
           <w:rFonts w:ascii="Segoe UI Light" w:hAnsi="Segoe UI Light" w:cs="Segoe UI Light"/>
@@ -62,7 +62,101 @@
           <w:rFonts w:ascii="Segoe UI Light" w:hAnsi="Segoe UI Light" w:cs="Segoe UI Light"/>
           <w:lang w:val="nl-NL"/>
         </w:rPr>
-        <w:t xml:space="preserve">Florian </w:t>
+        <w:t>Florian Humblot en Vera Schoonderwoerd</w:t>
+      </w:r>
+    </w:p>
+    <w:p>
+      <w:pPr>
+        <w:rPr>
+          <w:rFonts w:ascii="Segoe UI Light" w:hAnsi="Segoe UI Light" w:cs="Segoe UI Light"/>
+          <w:lang w:val="nl-NL"/>
+        </w:rPr>
+      </w:pPr>
+      <w:r>
+        <w:rPr>
+          <w:rFonts w:ascii="Segoe UI Light" w:hAnsi="Segoe UI Light" w:cs="Segoe UI Light"/>
+          <w:lang w:val="nl-NL"/>
+        </w:rPr>
+        <w:t xml:space="preserve">Datum: </w:t>
+      </w:r>
+      <w:r>
+        <w:rPr>
+          <w:rFonts w:ascii="Segoe UI Light" w:hAnsi="Segoe UI Light" w:cs="Segoe UI Light"/>
+          <w:lang w:val="nl-NL"/>
+        </w:rPr>
+        <w:t>11-02-19</w:t>
+      </w:r>
+    </w:p>
+    <w:p>
+      <w:pPr>
+        <w:rPr>
+          <w:rFonts w:ascii="Segoe UI Light" w:hAnsi="Segoe UI Light" w:cs="Segoe UI Light"/>
+          <w:lang w:val="nl-NL"/>
+        </w:rPr>
+      </w:pPr>
+    </w:p>
+    <w:p>
+      <w:pPr>
+        <w:rPr>
+          <w:rFonts w:ascii="Segoe UI Light" w:hAnsi="Segoe UI Light" w:cs="Segoe UI Light"/>
+          <w:lang w:val="nl-NL"/>
+        </w:rPr>
+      </w:pPr>
+    </w:p>
+    <w:p>
+      <w:pPr>
+        <w:rPr>
+          <w:rFonts w:ascii="Segoe UI Light" w:hAnsi="Segoe UI Light" w:cs="Segoe UI Light"/>
+          <w:lang w:val="nl-NL"/>
+        </w:rPr>
+      </w:pPr>
+    </w:p>
+    <w:p>
+      <w:pPr>
+        <w:jc w:val="left"/>
+        <w:rPr>
+          <w:rFonts w:ascii="Segoe UI Light" w:hAnsi="Segoe UI Light" w:cs="Segoe UI Light"/>
+          <w:lang w:val="nl-NL"/>
+        </w:rPr>
+      </w:pPr>
+      <w:r>
+        <w:rPr>
+          <w:rFonts w:ascii="Segoe UI Light" w:hAnsi="Segoe UI Light" w:cs="Segoe UI Light"/>
+          <w:lang w:val="nl-NL"/>
+        </w:rPr>
+        <w:br w:type="page"/>
+      </w:r>
+    </w:p>
+    <w:p>
+      <w:pPr>
+        <w:pStyle w:val="Heading2"/>
+        <w:rPr>
+          <w:rFonts w:ascii="Segoe UI Light" w:hAnsi="Segoe UI Light" w:cs="Segoe UI Light"/>
+          <w:lang w:val="nl-NL"/>
+        </w:rPr>
+      </w:pPr>
+      <w:r>
+        <w:rPr>
+          <w:rFonts w:ascii="Segoe UI Light" w:hAnsi="Segoe UI Light" w:cs="Segoe UI Light"/>
+          <w:lang w:val="nl-NL"/>
+        </w:rPr>
+        <w:lastRenderedPageBreak/>
+        <w:t>Doel</w:t>
+      </w:r>
+    </w:p>
+    <w:p>
+      <w:pPr>
+        <w:rPr>
+          <w:rFonts w:ascii="Segoe UI Light" w:hAnsi="Segoe UI Light" w:cs="Segoe UI Light"/>
+          <w:lang w:val="nl-NL"/>
+        </w:rPr>
+      </w:pPr>
+      <w:r>
+        <w:rPr>
+          <w:rFonts w:ascii="Segoe UI Light" w:hAnsi="Segoe UI Light" w:cs="Segoe UI Light"/>
+          <w:lang w:val="nl-NL"/>
+        </w:rPr>
+        <w:t xml:space="preserve">Het doel van de implementatie is om een container te bouwen voor RGB en </w:t>
       </w:r>
       <w:proofErr w:type="spellStart"/>
       <w:r>
@@ -70,7 +164,7 @@
           <w:rFonts w:ascii="Segoe UI Light" w:hAnsi="Segoe UI Light" w:cs="Segoe UI Light"/>
           <w:lang w:val="nl-NL"/>
         </w:rPr>
-        <w:t>Humblot</w:t>
+        <w:t>Grayscale</w:t>
       </w:r>
       <w:proofErr w:type="spellEnd"/>
       <w:r>
@@ -78,146 +172,646 @@
           <w:rFonts w:ascii="Segoe UI Light" w:hAnsi="Segoe UI Light" w:cs="Segoe UI Light"/>
           <w:lang w:val="nl-NL"/>
         </w:rPr>
-        <w:t xml:space="preserve"> en Vera Schoonderwoerd</w:t>
-      </w:r>
-    </w:p>
-    <w:p>
-      <w:pPr>
-        <w:rPr>
-          <w:rFonts w:ascii="Segoe UI Light" w:hAnsi="Segoe UI Light" w:cs="Segoe UI Light"/>
-          <w:lang w:val="nl-NL"/>
-        </w:rPr>
-      </w:pPr>
-      <w:r>
-        <w:rPr>
-          <w:rFonts w:ascii="Segoe UI Light" w:hAnsi="Segoe UI Light" w:cs="Segoe UI Light"/>
-          <w:lang w:val="nl-NL"/>
-        </w:rPr>
-        <w:t xml:space="preserve">Datum: </w:t>
+        <w:t xml:space="preserve"> images met een zo snel mogelijke access time en de mogelijkheid bieden tot conversie van RGB image naar </w:t>
+      </w:r>
+      <w:proofErr w:type="spellStart"/>
+      <w:r>
+        <w:rPr>
+          <w:rFonts w:ascii="Segoe UI Light" w:hAnsi="Segoe UI Light" w:cs="Segoe UI Light"/>
+          <w:lang w:val="nl-NL"/>
+        </w:rPr>
+        <w:t>Grayscale</w:t>
+      </w:r>
+      <w:proofErr w:type="spellEnd"/>
+      <w:r>
+        <w:rPr>
+          <w:rFonts w:ascii="Segoe UI Light" w:hAnsi="Segoe UI Light" w:cs="Segoe UI Light"/>
+          <w:lang w:val="nl-NL"/>
+        </w:rPr>
+        <w:t xml:space="preserve"> image.</w:t>
+      </w:r>
+    </w:p>
+    <w:p>
+      <w:pPr>
+        <w:pStyle w:val="Heading2"/>
+        <w:rPr>
+          <w:rFonts w:ascii="Segoe UI Light" w:hAnsi="Segoe UI Light" w:cs="Segoe UI Light"/>
+          <w:lang w:val="nl-NL"/>
+        </w:rPr>
+      </w:pPr>
+      <w:r>
+        <w:rPr>
+          <w:rFonts w:ascii="Segoe UI Light" w:hAnsi="Segoe UI Light" w:cs="Segoe UI Light"/>
+          <w:lang w:val="nl-NL"/>
+        </w:rPr>
+        <w:t>Methoden</w:t>
+      </w:r>
+    </w:p>
+    <w:p>
+      <w:pPr>
+        <w:rPr>
+          <w:rFonts w:ascii="Segoe UI Light" w:hAnsi="Segoe UI Light" w:cs="Segoe UI Light"/>
+          <w:lang w:val="nl-NL"/>
+        </w:rPr>
+      </w:pPr>
+      <w:r>
+        <w:rPr>
+          <w:rFonts w:ascii="Segoe UI Light" w:hAnsi="Segoe UI Light" w:cs="Segoe UI Light"/>
+          <w:lang w:val="nl-NL"/>
+        </w:rPr>
+        <w:t>Je geeft hier aan welke methoden er zijn, wat de verschillende tussen de methodes zijn.</w:t>
+      </w:r>
+    </w:p>
+    <w:p>
+      <w:pPr>
+        <w:pStyle w:val="ListParagraph"/>
+        <w:numPr>
+          <w:ilvl w:val="0"/>
+          <w:numId w:val="4"/>
+        </w:numPr>
+        <w:rPr>
+          <w:rFonts w:ascii="Segoe UI Light" w:hAnsi="Segoe UI Light" w:cs="Segoe UI Light"/>
+          <w:lang w:val="nl-NL"/>
+        </w:rPr>
+      </w:pPr>
+      <w:r>
+        <w:rPr>
+          <w:rFonts w:ascii="Segoe UI Light" w:hAnsi="Segoe UI Light" w:cs="Segoe UI Light"/>
+          <w:lang w:val="nl-NL"/>
+        </w:rPr>
+        <w:t>Arrays</w:t>
+      </w:r>
+    </w:p>
+    <w:p>
+      <w:pPr>
+        <w:pStyle w:val="ListParagraph"/>
+        <w:numPr>
+          <w:ilvl w:val="1"/>
+          <w:numId w:val="4"/>
+        </w:numPr>
+        <w:rPr>
+          <w:rFonts w:ascii="Segoe UI Light" w:hAnsi="Segoe UI Light" w:cs="Segoe UI Light"/>
+          <w:lang w:val="nl-NL"/>
+        </w:rPr>
+      </w:pPr>
+      <w:r>
+        <w:rPr>
+          <w:rFonts w:ascii="Segoe UI Light" w:hAnsi="Segoe UI Light" w:cs="Segoe UI Light"/>
+          <w:lang w:val="nl-NL"/>
+        </w:rPr>
+        <w:t>Pro’s</w:t>
+      </w:r>
+    </w:p>
+    <w:p>
+      <w:pPr>
+        <w:pStyle w:val="ListParagraph"/>
+        <w:numPr>
+          <w:ilvl w:val="2"/>
+          <w:numId w:val="4"/>
+        </w:numPr>
+        <w:rPr>
+          <w:rFonts w:ascii="Segoe UI Light" w:hAnsi="Segoe UI Light" w:cs="Segoe UI Light"/>
+          <w:lang w:val="nl-NL"/>
+        </w:rPr>
+      </w:pPr>
+      <w:r>
+        <w:rPr>
+          <w:rFonts w:ascii="Segoe UI Light" w:hAnsi="Segoe UI Light" w:cs="Segoe UI Light"/>
+          <w:lang w:val="nl-NL"/>
+        </w:rPr>
+        <w:t xml:space="preserve">Access complexiteit is O(1) waardoor snelheid voor </w:t>
+      </w:r>
+      <w:proofErr w:type="spellStart"/>
+      <w:r>
+        <w:rPr>
+          <w:rFonts w:ascii="Segoe UI Light" w:hAnsi="Segoe UI Light" w:cs="Segoe UI Light"/>
+          <w:lang w:val="nl-NL"/>
+        </w:rPr>
+        <w:t>getPixel</w:t>
+      </w:r>
+      <w:proofErr w:type="spellEnd"/>
+      <w:r>
+        <w:rPr>
+          <w:rFonts w:ascii="Segoe UI Light" w:hAnsi="Segoe UI Light" w:cs="Segoe UI Light"/>
+          <w:lang w:val="nl-NL"/>
+        </w:rPr>
+        <w:t xml:space="preserve"> vrij hoog is</w:t>
+      </w:r>
+    </w:p>
+    <w:p>
+      <w:pPr>
+        <w:pStyle w:val="ListParagraph"/>
+        <w:numPr>
+          <w:ilvl w:val="2"/>
+          <w:numId w:val="4"/>
+        </w:numPr>
+        <w:rPr>
+          <w:rFonts w:ascii="Segoe UI Light" w:hAnsi="Segoe UI Light" w:cs="Segoe UI Light"/>
+          <w:lang w:val="nl-NL"/>
+        </w:rPr>
+      </w:pPr>
+      <w:r>
+        <w:rPr>
+          <w:rFonts w:ascii="Segoe UI Light" w:hAnsi="Segoe UI Light" w:cs="Segoe UI Light"/>
+          <w:lang w:val="nl-NL"/>
+        </w:rPr>
+        <w:t xml:space="preserve">De array mag </w:t>
+      </w:r>
+      <w:proofErr w:type="spellStart"/>
+      <w:r>
+        <w:rPr>
+          <w:rFonts w:ascii="Segoe UI Light" w:hAnsi="Segoe UI Light" w:cs="Segoe UI Light"/>
+          <w:lang w:val="nl-NL"/>
+        </w:rPr>
+        <w:t>fixed-size</w:t>
+      </w:r>
+      <w:proofErr w:type="spellEnd"/>
+      <w:r>
+        <w:rPr>
+          <w:rFonts w:ascii="Segoe UI Light" w:hAnsi="Segoe UI Light" w:cs="Segoe UI Light"/>
+          <w:lang w:val="nl-NL"/>
+        </w:rPr>
+        <w:t xml:space="preserve"> zijn, aangezien de </w:t>
+      </w:r>
+      <w:proofErr w:type="spellStart"/>
+      <w:r>
+        <w:rPr>
+          <w:rFonts w:ascii="Segoe UI Light" w:hAnsi="Segoe UI Light" w:cs="Segoe UI Light"/>
+          <w:lang w:val="nl-NL"/>
+        </w:rPr>
+        <w:t>width</w:t>
+      </w:r>
+      <w:proofErr w:type="spellEnd"/>
+      <w:r>
+        <w:rPr>
+          <w:rFonts w:ascii="Segoe UI Light" w:hAnsi="Segoe UI Light" w:cs="Segoe UI Light"/>
+          <w:lang w:val="nl-NL"/>
+        </w:rPr>
+        <w:t xml:space="preserve"> en </w:t>
+      </w:r>
+      <w:proofErr w:type="spellStart"/>
+      <w:r>
+        <w:rPr>
+          <w:rFonts w:ascii="Segoe UI Light" w:hAnsi="Segoe UI Light" w:cs="Segoe UI Light"/>
+          <w:lang w:val="nl-NL"/>
+        </w:rPr>
+        <w:t>height</w:t>
+      </w:r>
+      <w:proofErr w:type="spellEnd"/>
+      <w:r>
+        <w:rPr>
+          <w:rFonts w:ascii="Segoe UI Light" w:hAnsi="Segoe UI Light" w:cs="Segoe UI Light"/>
+          <w:lang w:val="nl-NL"/>
+        </w:rPr>
+        <w:t xml:space="preserve"> van het plaatje ofwel bij de </w:t>
+      </w:r>
+      <w:proofErr w:type="spellStart"/>
+      <w:r>
+        <w:rPr>
+          <w:rFonts w:ascii="Segoe UI Light" w:hAnsi="Segoe UI Light" w:cs="Segoe UI Light"/>
+          <w:lang w:val="nl-NL"/>
+        </w:rPr>
+        <w:t>constructor</w:t>
+      </w:r>
+      <w:proofErr w:type="spellEnd"/>
+      <w:r>
+        <w:rPr>
+          <w:rFonts w:ascii="Segoe UI Light" w:hAnsi="Segoe UI Light" w:cs="Segoe UI Light"/>
+          <w:lang w:val="nl-NL"/>
+        </w:rPr>
+        <w:t xml:space="preserve"> bekend wordt gemaakt of bij de set functie. Daardoor kunnen we een array of de </w:t>
+      </w:r>
+      <w:proofErr w:type="spellStart"/>
+      <w:r>
+        <w:rPr>
+          <w:rFonts w:ascii="Segoe UI Light" w:hAnsi="Segoe UI Light" w:cs="Segoe UI Light"/>
+          <w:lang w:val="nl-NL"/>
+        </w:rPr>
+        <w:t>heap</w:t>
+      </w:r>
+      <w:proofErr w:type="spellEnd"/>
+      <w:r>
+        <w:rPr>
+          <w:rFonts w:ascii="Segoe UI Light" w:hAnsi="Segoe UI Light" w:cs="Segoe UI Light"/>
+          <w:lang w:val="nl-NL"/>
+        </w:rPr>
+        <w:t xml:space="preserve"> maken en in een keer de goeie </w:t>
+      </w:r>
+      <w:proofErr w:type="spellStart"/>
+      <w:r>
+        <w:rPr>
+          <w:rFonts w:ascii="Segoe UI Light" w:hAnsi="Segoe UI Light" w:cs="Segoe UI Light"/>
+          <w:lang w:val="nl-NL"/>
+        </w:rPr>
+        <w:t>size</w:t>
+      </w:r>
+      <w:proofErr w:type="spellEnd"/>
+      <w:r>
+        <w:rPr>
+          <w:rFonts w:ascii="Segoe UI Light" w:hAnsi="Segoe UI Light" w:cs="Segoe UI Light"/>
+          <w:lang w:val="nl-NL"/>
+        </w:rPr>
+        <w:t xml:space="preserve"> hebben.</w:t>
+      </w:r>
+    </w:p>
+    <w:p>
+      <w:pPr>
+        <w:pStyle w:val="ListParagraph"/>
+        <w:numPr>
+          <w:ilvl w:val="1"/>
+          <w:numId w:val="4"/>
+        </w:numPr>
+        <w:rPr>
+          <w:rFonts w:ascii="Segoe UI Light" w:hAnsi="Segoe UI Light" w:cs="Segoe UI Light"/>
+          <w:lang w:val="nl-NL"/>
+        </w:rPr>
+      </w:pPr>
+      <w:proofErr w:type="spellStart"/>
+      <w:r>
+        <w:rPr>
+          <w:rFonts w:ascii="Segoe UI Light" w:hAnsi="Segoe UI Light" w:cs="Segoe UI Light"/>
+          <w:lang w:val="nl-NL"/>
+        </w:rPr>
+        <w:t>Cons</w:t>
+      </w:r>
+      <w:proofErr w:type="spellEnd"/>
+    </w:p>
+    <w:p>
+      <w:pPr>
+        <w:pStyle w:val="ListParagraph"/>
+        <w:numPr>
+          <w:ilvl w:val="2"/>
+          <w:numId w:val="4"/>
+        </w:numPr>
+        <w:rPr>
+          <w:rFonts w:ascii="Segoe UI Light" w:hAnsi="Segoe UI Light" w:cs="Segoe UI Light"/>
+          <w:lang w:val="nl-NL"/>
+        </w:rPr>
+      </w:pPr>
+      <w:proofErr w:type="spellStart"/>
+      <w:r>
+        <w:rPr>
+          <w:rFonts w:ascii="Segoe UI Light" w:hAnsi="Segoe UI Light" w:cs="Segoe UI Light"/>
+          <w:lang w:val="nl-NL"/>
+        </w:rPr>
+        <w:t>Fixed</w:t>
+      </w:r>
+      <w:proofErr w:type="spellEnd"/>
+      <w:r>
+        <w:rPr>
+          <w:rFonts w:ascii="Segoe UI Light" w:hAnsi="Segoe UI Light" w:cs="Segoe UI Light"/>
+          <w:lang w:val="nl-NL"/>
+        </w:rPr>
+        <w:t xml:space="preserve"> </w:t>
+      </w:r>
+      <w:proofErr w:type="spellStart"/>
+      <w:r>
+        <w:rPr>
+          <w:rFonts w:ascii="Segoe UI Light" w:hAnsi="Segoe UI Light" w:cs="Segoe UI Light"/>
+          <w:lang w:val="nl-NL"/>
+        </w:rPr>
+        <w:t>size</w:t>
+      </w:r>
+      <w:proofErr w:type="spellEnd"/>
+      <w:r>
+        <w:rPr>
+          <w:rFonts w:ascii="Segoe UI Light" w:hAnsi="Segoe UI Light" w:cs="Segoe UI Light"/>
+          <w:lang w:val="nl-NL"/>
+        </w:rPr>
+        <w:t xml:space="preserve"> – uitbreiding is </w:t>
+      </w:r>
+      <w:proofErr w:type="spellStart"/>
+      <w:r>
+        <w:rPr>
+          <w:rFonts w:ascii="Segoe UI Light" w:hAnsi="Segoe UI Light" w:cs="Segoe UI Light"/>
+          <w:lang w:val="nl-NL"/>
+        </w:rPr>
+        <w:t>costly</w:t>
+      </w:r>
+      <w:proofErr w:type="spellEnd"/>
+    </w:p>
+    <w:p>
+      <w:pPr>
+        <w:pStyle w:val="ListParagraph"/>
+        <w:numPr>
+          <w:ilvl w:val="2"/>
+          <w:numId w:val="4"/>
+        </w:numPr>
+        <w:rPr>
+          <w:rFonts w:ascii="Segoe UI Light" w:hAnsi="Segoe UI Light" w:cs="Segoe UI Light"/>
+          <w:lang w:val="nl-NL"/>
+        </w:rPr>
+      </w:pPr>
+      <w:proofErr w:type="spellStart"/>
+      <w:r>
+        <w:rPr>
+          <w:rFonts w:ascii="Segoe UI Light" w:hAnsi="Segoe UI Light" w:cs="Segoe UI Light"/>
+          <w:lang w:val="nl-NL"/>
+        </w:rPr>
+        <w:t>Insertion</w:t>
+      </w:r>
+      <w:proofErr w:type="spellEnd"/>
+      <w:r>
+        <w:rPr>
+          <w:rFonts w:ascii="Segoe UI Light" w:hAnsi="Segoe UI Light" w:cs="Segoe UI Light"/>
+          <w:lang w:val="nl-NL"/>
+        </w:rPr>
+        <w:t xml:space="preserve"> en </w:t>
+      </w:r>
+      <w:proofErr w:type="spellStart"/>
+      <w:r>
+        <w:rPr>
+          <w:rFonts w:ascii="Segoe UI Light" w:hAnsi="Segoe UI Light" w:cs="Segoe UI Light"/>
+          <w:lang w:val="nl-NL"/>
+        </w:rPr>
+        <w:t>deletion</w:t>
+      </w:r>
+      <w:proofErr w:type="spellEnd"/>
+      <w:r>
+        <w:rPr>
+          <w:rFonts w:ascii="Segoe UI Light" w:hAnsi="Segoe UI Light" w:cs="Segoe UI Light"/>
+          <w:lang w:val="nl-NL"/>
+        </w:rPr>
+        <w:t xml:space="preserve"> time is relatief traag (O(n))</w:t>
+      </w:r>
+    </w:p>
+    <w:p>
+      <w:pPr>
+        <w:pStyle w:val="ListParagraph"/>
+        <w:numPr>
+          <w:ilvl w:val="0"/>
+          <w:numId w:val="4"/>
+        </w:numPr>
+        <w:rPr>
+          <w:rFonts w:ascii="Segoe UI Light" w:hAnsi="Segoe UI Light" w:cs="Segoe UI Light"/>
+          <w:lang w:val="nl-NL"/>
+        </w:rPr>
+      </w:pPr>
+      <w:proofErr w:type="spellStart"/>
+      <w:r>
+        <w:rPr>
+          <w:rFonts w:ascii="Segoe UI Light" w:hAnsi="Segoe UI Light" w:cs="Segoe UI Light"/>
+          <w:lang w:val="nl-NL"/>
+        </w:rPr>
+        <w:t>Vectors</w:t>
+      </w:r>
+      <w:proofErr w:type="spellEnd"/>
+    </w:p>
+    <w:p>
+      <w:pPr>
+        <w:pStyle w:val="ListParagraph"/>
+        <w:numPr>
+          <w:ilvl w:val="1"/>
+          <w:numId w:val="4"/>
+        </w:numPr>
+        <w:rPr>
+          <w:rFonts w:ascii="Segoe UI Light" w:hAnsi="Segoe UI Light" w:cs="Segoe UI Light"/>
+          <w:lang w:val="nl-NL"/>
+        </w:rPr>
+      </w:pPr>
+      <w:r>
+        <w:rPr>
+          <w:rFonts w:ascii="Segoe UI Light" w:hAnsi="Segoe UI Light" w:cs="Segoe UI Light"/>
+          <w:lang w:val="nl-NL"/>
+        </w:rPr>
+        <w:t>Pro’s</w:t>
+      </w:r>
+    </w:p>
+    <w:p>
+      <w:pPr>
+        <w:pStyle w:val="ListParagraph"/>
+        <w:numPr>
+          <w:ilvl w:val="2"/>
+          <w:numId w:val="4"/>
+        </w:numPr>
+        <w:rPr>
+          <w:rFonts w:ascii="Segoe UI Light" w:hAnsi="Segoe UI Light" w:cs="Segoe UI Light"/>
+          <w:lang w:val="nl-NL"/>
+        </w:rPr>
+      </w:pPr>
+      <w:r>
+        <w:rPr>
+          <w:rFonts w:ascii="Segoe UI Light" w:hAnsi="Segoe UI Light" w:cs="Segoe UI Light"/>
+          <w:lang w:val="nl-NL"/>
+        </w:rPr>
+        <w:t xml:space="preserve">Access </w:t>
+      </w:r>
+      <w:proofErr w:type="spellStart"/>
+      <w:r>
+        <w:rPr>
+          <w:rFonts w:ascii="Segoe UI Light" w:hAnsi="Segoe UI Light" w:cs="Segoe UI Light"/>
+          <w:lang w:val="nl-NL"/>
+        </w:rPr>
+        <w:t>complexity</w:t>
+      </w:r>
+      <w:proofErr w:type="spellEnd"/>
+      <w:r>
+        <w:rPr>
+          <w:rFonts w:ascii="Segoe UI Light" w:hAnsi="Segoe UI Light" w:cs="Segoe UI Light"/>
+          <w:lang w:val="nl-NL"/>
+        </w:rPr>
+        <w:t xml:space="preserve"> is O(1)</w:t>
+      </w:r>
+    </w:p>
+    <w:p>
+      <w:pPr>
+        <w:pStyle w:val="ListParagraph"/>
+        <w:numPr>
+          <w:ilvl w:val="2"/>
+          <w:numId w:val="4"/>
+        </w:numPr>
+        <w:rPr>
+          <w:rFonts w:ascii="Segoe UI Light" w:hAnsi="Segoe UI Light" w:cs="Segoe UI Light"/>
+          <w:lang w:val="nl-NL"/>
+        </w:rPr>
+      </w:pPr>
+      <w:r>
+        <w:rPr>
+          <w:rFonts w:ascii="Segoe UI Light" w:hAnsi="Segoe UI Light" w:cs="Segoe UI Light"/>
+          <w:lang w:val="nl-NL"/>
+        </w:rPr>
+        <w:t xml:space="preserve">Mocht de </w:t>
+      </w:r>
+      <w:proofErr w:type="spellStart"/>
+      <w:r>
+        <w:rPr>
+          <w:rFonts w:ascii="Segoe UI Light" w:hAnsi="Segoe UI Light" w:cs="Segoe UI Light"/>
+          <w:lang w:val="nl-NL"/>
+        </w:rPr>
+        <w:t>size</w:t>
+      </w:r>
+      <w:proofErr w:type="spellEnd"/>
+      <w:r>
+        <w:rPr>
+          <w:rFonts w:ascii="Segoe UI Light" w:hAnsi="Segoe UI Light" w:cs="Segoe UI Light"/>
+          <w:lang w:val="nl-NL"/>
+        </w:rPr>
+        <w:t xml:space="preserve"> veranderen hoeft niet de hele vector opnieuw gegenereerd te worden.</w:t>
+      </w:r>
+    </w:p>
+    <w:p>
+      <w:pPr>
+        <w:pStyle w:val="ListParagraph"/>
+        <w:numPr>
+          <w:ilvl w:val="1"/>
+          <w:numId w:val="4"/>
+        </w:numPr>
+        <w:rPr>
+          <w:rFonts w:ascii="Segoe UI Light" w:hAnsi="Segoe UI Light" w:cs="Segoe UI Light"/>
+          <w:lang w:val="nl-NL"/>
+        </w:rPr>
+      </w:pPr>
+      <w:proofErr w:type="spellStart"/>
+      <w:r>
+        <w:rPr>
+          <w:rFonts w:ascii="Segoe UI Light" w:hAnsi="Segoe UI Light" w:cs="Segoe UI Light"/>
+          <w:lang w:val="nl-NL"/>
+        </w:rPr>
+        <w:t>Con’s</w:t>
+      </w:r>
+      <w:proofErr w:type="spellEnd"/>
+    </w:p>
+    <w:p>
+      <w:pPr>
+        <w:pStyle w:val="ListParagraph"/>
+        <w:numPr>
+          <w:ilvl w:val="2"/>
+          <w:numId w:val="4"/>
+        </w:numPr>
+        <w:rPr>
+          <w:rFonts w:ascii="Segoe UI Light" w:hAnsi="Segoe UI Light" w:cs="Segoe UI Light"/>
+          <w:lang w:val="nl-NL"/>
+        </w:rPr>
+      </w:pPr>
+      <w:r>
+        <w:rPr>
+          <w:rFonts w:ascii="Segoe UI Light" w:hAnsi="Segoe UI Light" w:cs="Segoe UI Light"/>
+          <w:lang w:val="nl-NL"/>
+        </w:rPr>
+        <w:t>Overhead</w:t>
       </w:r>
       <w:bookmarkStart w:id="0" w:name="_GoBack"/>
       <w:bookmarkEnd w:id="0"/>
-      <w:r>
-        <w:rPr>
-          <w:rFonts w:ascii="Segoe UI Light" w:hAnsi="Segoe UI Light" w:cs="Segoe UI Light"/>
-          <w:lang w:val="nl-NL"/>
-        </w:rPr>
-        <w:t>11-02-19</w:t>
-      </w:r>
-    </w:p>
-    <w:p>
-      <w:pPr>
-        <w:rPr>
-          <w:rFonts w:ascii="Segoe UI Light" w:hAnsi="Segoe UI Light" w:cs="Segoe UI Light"/>
-          <w:lang w:val="nl-NL"/>
-        </w:rPr>
-      </w:pPr>
-    </w:p>
-    <w:p>
-      <w:pPr>
-        <w:rPr>
-          <w:rFonts w:ascii="Segoe UI Light" w:hAnsi="Segoe UI Light" w:cs="Segoe UI Light"/>
-          <w:lang w:val="nl-NL"/>
-        </w:rPr>
-      </w:pPr>
-    </w:p>
-    <w:p>
-      <w:pPr>
-        <w:rPr>
-          <w:rFonts w:ascii="Segoe UI Light" w:hAnsi="Segoe UI Light" w:cs="Segoe UI Light"/>
-          <w:lang w:val="nl-NL"/>
-        </w:rPr>
-      </w:pPr>
-    </w:p>
-    <w:p>
-      <w:pPr>
-        <w:jc w:val="left"/>
-        <w:rPr>
-          <w:rFonts w:ascii="Segoe UI Light" w:hAnsi="Segoe UI Light" w:cs="Segoe UI Light"/>
-          <w:lang w:val="nl-NL"/>
-        </w:rPr>
-      </w:pPr>
-      <w:r>
-        <w:rPr>
-          <w:rFonts w:ascii="Segoe UI Light" w:hAnsi="Segoe UI Light" w:cs="Segoe UI Light"/>
-          <w:lang w:val="nl-NL"/>
-        </w:rPr>
-        <w:br w:type="page"/>
-      </w:r>
-    </w:p>
-    <w:p>
-      <w:pPr>
-        <w:pStyle w:val="Kop2"/>
-        <w:rPr>
-          <w:rFonts w:ascii="Segoe UI Light" w:hAnsi="Segoe UI Light" w:cs="Segoe UI Light"/>
-          <w:lang w:val="nl-NL"/>
-        </w:rPr>
-      </w:pPr>
-      <w:r>
-        <w:rPr>
-          <w:rFonts w:ascii="Segoe UI Light" w:hAnsi="Segoe UI Light" w:cs="Segoe UI Light"/>
-          <w:lang w:val="nl-NL"/>
-        </w:rPr>
-        <w:lastRenderedPageBreak/>
-        <w:t>Doel</w:t>
-      </w:r>
-    </w:p>
-    <w:p>
-      <w:pPr>
-        <w:rPr>
-          <w:rFonts w:ascii="Segoe UI Light" w:hAnsi="Segoe UI Light" w:cs="Segoe UI Light"/>
-          <w:lang w:val="nl-NL"/>
-        </w:rPr>
-      </w:pPr>
-      <w:r>
-        <w:rPr>
-          <w:rFonts w:ascii="Segoe UI Light" w:hAnsi="Segoe UI Light" w:cs="Segoe UI Light"/>
-          <w:lang w:val="nl-NL"/>
-        </w:rPr>
-        <w:t>Geef aan wat het doel van de implementatie is</w:t>
-      </w:r>
-      <w:r>
-        <w:rPr>
-          <w:rFonts w:ascii="Segoe UI Light" w:hAnsi="Segoe UI Light" w:cs="Segoe UI Light"/>
-          <w:lang w:val="nl-NL"/>
-        </w:rPr>
-        <w:t>.</w:t>
-      </w:r>
-    </w:p>
-    <w:p>
-      <w:pPr>
-        <w:pStyle w:val="Kop2"/>
-        <w:rPr>
-          <w:rFonts w:ascii="Segoe UI Light" w:hAnsi="Segoe UI Light" w:cs="Segoe UI Light"/>
-          <w:lang w:val="nl-NL"/>
-        </w:rPr>
-      </w:pPr>
-      <w:r>
-        <w:rPr>
-          <w:rFonts w:ascii="Segoe UI Light" w:hAnsi="Segoe UI Light" w:cs="Segoe UI Light"/>
-          <w:lang w:val="nl-NL"/>
-        </w:rPr>
-        <w:t>Methoden</w:t>
-      </w:r>
-    </w:p>
-    <w:p>
-      <w:pPr>
-        <w:rPr>
-          <w:rFonts w:ascii="Segoe UI Light" w:hAnsi="Segoe UI Light" w:cs="Segoe UI Light"/>
-          <w:lang w:val="nl-NL"/>
-        </w:rPr>
-      </w:pPr>
-      <w:r>
-        <w:rPr>
-          <w:rFonts w:ascii="Segoe UI Light" w:hAnsi="Segoe UI Light" w:cs="Segoe UI Light"/>
-          <w:lang w:val="nl-NL"/>
-        </w:rPr>
-        <w:t>Je geeft hier aan welke methoden er zijn, wat de verschillende tussen de methodes zijn.</w:t>
-      </w:r>
-    </w:p>
-    <w:p>
-      <w:pPr>
-        <w:pStyle w:val="Kop2"/>
+    </w:p>
+    <w:p>
+      <w:pPr>
+        <w:pStyle w:val="ListParagraph"/>
+        <w:numPr>
+          <w:ilvl w:val="0"/>
+          <w:numId w:val="4"/>
+        </w:numPr>
+        <w:rPr>
+          <w:rFonts w:ascii="Segoe UI Light" w:hAnsi="Segoe UI Light" w:cs="Segoe UI Light"/>
+          <w:lang w:val="nl-NL"/>
+        </w:rPr>
+      </w:pPr>
+      <w:proofErr w:type="spellStart"/>
+      <w:r>
+        <w:rPr>
+          <w:rFonts w:ascii="Segoe UI Light" w:hAnsi="Segoe UI Light" w:cs="Segoe UI Light"/>
+          <w:lang w:val="nl-NL"/>
+        </w:rPr>
+        <w:t>Linked</w:t>
+      </w:r>
+      <w:proofErr w:type="spellEnd"/>
+      <w:r>
+        <w:rPr>
+          <w:rFonts w:ascii="Segoe UI Light" w:hAnsi="Segoe UI Light" w:cs="Segoe UI Light"/>
+          <w:lang w:val="nl-NL"/>
+        </w:rPr>
+        <w:t xml:space="preserve"> </w:t>
+      </w:r>
+      <w:proofErr w:type="spellStart"/>
+      <w:r>
+        <w:rPr>
+          <w:rFonts w:ascii="Segoe UI Light" w:hAnsi="Segoe UI Light" w:cs="Segoe UI Light"/>
+          <w:lang w:val="nl-NL"/>
+        </w:rPr>
+        <w:t>lists</w:t>
+      </w:r>
+      <w:proofErr w:type="spellEnd"/>
+    </w:p>
+    <w:p>
+      <w:pPr>
+        <w:pStyle w:val="ListParagraph"/>
+        <w:numPr>
+          <w:ilvl w:val="1"/>
+          <w:numId w:val="4"/>
+        </w:numPr>
+        <w:rPr>
+          <w:rFonts w:ascii="Segoe UI Light" w:hAnsi="Segoe UI Light" w:cs="Segoe UI Light"/>
+          <w:lang w:val="nl-NL"/>
+        </w:rPr>
+      </w:pPr>
+      <w:r>
+        <w:rPr>
+          <w:rFonts w:ascii="Segoe UI Light" w:hAnsi="Segoe UI Light" w:cs="Segoe UI Light"/>
+          <w:lang w:val="nl-NL"/>
+        </w:rPr>
+        <w:t>Pro’s</w:t>
+      </w:r>
+    </w:p>
+    <w:p>
+      <w:pPr>
+        <w:pStyle w:val="ListParagraph"/>
+        <w:numPr>
+          <w:ilvl w:val="2"/>
+          <w:numId w:val="4"/>
+        </w:numPr>
+        <w:rPr>
+          <w:rFonts w:ascii="Segoe UI Light" w:hAnsi="Segoe UI Light" w:cs="Segoe UI Light"/>
+          <w:lang w:val="nl-NL"/>
+        </w:rPr>
+      </w:pPr>
+      <w:r>
+        <w:rPr>
+          <w:rFonts w:ascii="Segoe UI Light" w:hAnsi="Segoe UI Light" w:cs="Segoe UI Light"/>
+          <w:lang w:val="nl-NL"/>
+        </w:rPr>
+        <w:t>Neemt weinig ruimte in</w:t>
+      </w:r>
+    </w:p>
+    <w:p>
+      <w:pPr>
+        <w:pStyle w:val="ListParagraph"/>
+        <w:numPr>
+          <w:ilvl w:val="2"/>
+          <w:numId w:val="4"/>
+        </w:numPr>
+        <w:rPr>
+          <w:rFonts w:ascii="Segoe UI Light" w:hAnsi="Segoe UI Light" w:cs="Segoe UI Light"/>
+          <w:lang w:val="nl-NL"/>
+        </w:rPr>
+      </w:pPr>
+      <w:proofErr w:type="spellStart"/>
+      <w:r>
+        <w:rPr>
+          <w:rFonts w:ascii="Segoe UI Light" w:hAnsi="Segoe UI Light" w:cs="Segoe UI Light"/>
+          <w:lang w:val="nl-NL"/>
+        </w:rPr>
+        <w:t>Uitbreidbaar</w:t>
+      </w:r>
+      <w:proofErr w:type="spellEnd"/>
+      <w:r>
+        <w:rPr>
+          <w:rFonts w:ascii="Segoe UI Light" w:hAnsi="Segoe UI Light" w:cs="Segoe UI Light"/>
+          <w:lang w:val="nl-NL"/>
+        </w:rPr>
+        <w:t xml:space="preserve"> zonder de hele list de herbouwen</w:t>
+      </w:r>
+    </w:p>
+    <w:p>
+      <w:pPr>
+        <w:ind w:left="360"/>
+        <w:rPr>
+          <w:rFonts w:ascii="Segoe UI Light" w:hAnsi="Segoe UI Light" w:cs="Segoe UI Light"/>
+          <w:lang w:val="nl-NL"/>
+        </w:rPr>
+      </w:pPr>
+    </w:p>
+    <w:p>
+      <w:pPr>
+        <w:pStyle w:val="Heading2"/>
         <w:rPr>
           <w:rFonts w:ascii="Segoe UI Light" w:hAnsi="Segoe UI Light" w:cs="Segoe UI Light"/>
           <w:lang w:val="nl-NL"/>
@@ -264,7 +858,7 @@
     </w:p>
     <w:p>
       <w:pPr>
-        <w:pStyle w:val="Kop2"/>
+        <w:pStyle w:val="Heading2"/>
         <w:rPr>
           <w:rFonts w:ascii="Segoe UI Light" w:hAnsi="Segoe UI Light" w:cs="Segoe UI Light"/>
           <w:lang w:val="nl-NL"/>
@@ -311,7 +905,7 @@
     </w:p>
     <w:p>
       <w:pPr>
-        <w:pStyle w:val="Kop2"/>
+        <w:pStyle w:val="Heading2"/>
         <w:rPr>
           <w:rFonts w:ascii="Segoe UI Light" w:hAnsi="Segoe UI Light" w:cs="Segoe UI Light"/>
           <w:lang w:val="nl-NL"/>
@@ -359,7 +953,7 @@
     <w:lvl w:ilvl="0">
       <w:start w:val="1"/>
       <w:numFmt w:val="decimal"/>
-      <w:pStyle w:val="Kop1"/>
+      <w:pStyle w:val="Heading1"/>
       <w:lvlText w:val="%1."/>
       <w:lvlJc w:val="left"/>
       <w:pPr>
@@ -372,7 +966,7 @@
     <w:lvl w:ilvl="1">
       <w:start w:val="1"/>
       <w:numFmt w:val="decimal"/>
-      <w:pStyle w:val="Kop2"/>
+      <w:pStyle w:val="Heading2"/>
       <w:lvlText w:val="%1.%2."/>
       <w:lvlJc w:val="left"/>
       <w:pPr>
@@ -464,6 +1058,118 @@
       </w:pPr>
       <w:rPr>
         <w:rFonts w:hint="default"/>
+      </w:rPr>
+    </w:lvl>
+  </w:abstractNum>
+  <w:abstractNum w:abstractNumId="1" w15:restartNumberingAfterBreak="0">
+    <w:nsid w:val="5CC963AA"/>
+    <w:multiLevelType w:val="hybridMultilevel"/>
+    <w:tmpl w:val="E7C29DB0"/>
+    <w:lvl w:ilvl="0" w:tplc="484AB4AE">
+      <w:numFmt w:val="bullet"/>
+      <w:lvlText w:val="-"/>
+      <w:lvlJc w:val="left"/>
+      <w:pPr>
+        <w:ind w:left="720" w:hanging="360"/>
+      </w:pPr>
+      <w:rPr>
+        <w:rFonts w:ascii="Segoe UI Light" w:eastAsiaTheme="minorHAnsi" w:hAnsi="Segoe UI Light" w:cs="Segoe UI Light" w:hint="default"/>
+      </w:rPr>
+    </w:lvl>
+    <w:lvl w:ilvl="1" w:tplc="04090003">
+      <w:start w:val="1"/>
+      <w:numFmt w:val="bullet"/>
+      <w:lvlText w:val="o"/>
+      <w:lvlJc w:val="left"/>
+      <w:pPr>
+        <w:ind w:left="1440" w:hanging="360"/>
+      </w:pPr>
+      <w:rPr>
+        <w:rFonts w:ascii="Courier New" w:hAnsi="Courier New" w:cs="Courier New" w:hint="default"/>
+      </w:rPr>
+    </w:lvl>
+    <w:lvl w:ilvl="2" w:tplc="04090005">
+      <w:start w:val="1"/>
+      <w:numFmt w:val="bullet"/>
+      <w:lvlText w:val=""/>
+      <w:lvlJc w:val="left"/>
+      <w:pPr>
+        <w:ind w:left="2160" w:hanging="360"/>
+      </w:pPr>
+      <w:rPr>
+        <w:rFonts w:ascii="Wingdings" w:hAnsi="Wingdings" w:hint="default"/>
+      </w:rPr>
+    </w:lvl>
+    <w:lvl w:ilvl="3" w:tplc="04090001" w:tentative="1">
+      <w:start w:val="1"/>
+      <w:numFmt w:val="bullet"/>
+      <w:lvlText w:val=""/>
+      <w:lvlJc w:val="left"/>
+      <w:pPr>
+        <w:ind w:left="2880" w:hanging="360"/>
+      </w:pPr>
+      <w:rPr>
+        <w:rFonts w:ascii="Symbol" w:hAnsi="Symbol" w:hint="default"/>
+      </w:rPr>
+    </w:lvl>
+    <w:lvl w:ilvl="4" w:tplc="04090003" w:tentative="1">
+      <w:start w:val="1"/>
+      <w:numFmt w:val="bullet"/>
+      <w:lvlText w:val="o"/>
+      <w:lvlJc w:val="left"/>
+      <w:pPr>
+        <w:ind w:left="3600" w:hanging="360"/>
+      </w:pPr>
+      <w:rPr>
+        <w:rFonts w:ascii="Courier New" w:hAnsi="Courier New" w:cs="Courier New" w:hint="default"/>
+      </w:rPr>
+    </w:lvl>
+    <w:lvl w:ilvl="5" w:tplc="04090005" w:tentative="1">
+      <w:start w:val="1"/>
+      <w:numFmt w:val="bullet"/>
+      <w:lvlText w:val=""/>
+      <w:lvlJc w:val="left"/>
+      <w:pPr>
+        <w:ind w:left="4320" w:hanging="360"/>
+      </w:pPr>
+      <w:rPr>
+        <w:rFonts w:ascii="Wingdings" w:hAnsi="Wingdings" w:hint="default"/>
+      </w:rPr>
+    </w:lvl>
+    <w:lvl w:ilvl="6" w:tplc="04090001" w:tentative="1">
+      <w:start w:val="1"/>
+      <w:numFmt w:val="bullet"/>
+      <w:lvlText w:val=""/>
+      <w:lvlJc w:val="left"/>
+      <w:pPr>
+        <w:ind w:left="5040" w:hanging="360"/>
+      </w:pPr>
+      <w:rPr>
+        <w:rFonts w:ascii="Symbol" w:hAnsi="Symbol" w:hint="default"/>
+      </w:rPr>
+    </w:lvl>
+    <w:lvl w:ilvl="7" w:tplc="04090003" w:tentative="1">
+      <w:start w:val="1"/>
+      <w:numFmt w:val="bullet"/>
+      <w:lvlText w:val="o"/>
+      <w:lvlJc w:val="left"/>
+      <w:pPr>
+        <w:ind w:left="5760" w:hanging="360"/>
+      </w:pPr>
+      <w:rPr>
+        <w:rFonts w:ascii="Courier New" w:hAnsi="Courier New" w:cs="Courier New" w:hint="default"/>
+      </w:rPr>
+    </w:lvl>
+    <w:lvl w:ilvl="8" w:tplc="04090005" w:tentative="1">
+      <w:start w:val="1"/>
+      <w:numFmt w:val="bullet"/>
+      <w:lvlText w:val=""/>
+      <w:lvlJc w:val="left"/>
+      <w:pPr>
+        <w:ind w:left="6480" w:hanging="360"/>
+      </w:pPr>
+      <w:rPr>
+        <w:rFonts w:ascii="Wingdings" w:hAnsi="Wingdings" w:hint="default"/>
       </w:rPr>
     </w:lvl>
   </w:abstractNum>
@@ -475,6 +1181,9 @@
   </w:num>
   <w:num w:numId="3">
     <w:abstractNumId w:val="0"/>
+  </w:num>
+  <w:num w:numId="4">
+    <w:abstractNumId w:val="1"/>
   </w:num>
 </w:numbering>
 </file>
@@ -651,7 +1360,7 @@
     <w:lsdException w:name="Table Web 2" w:semiHidden="1" w:unhideWhenUsed="1"/>
     <w:lsdException w:name="Table Web 3" w:semiHidden="1" w:unhideWhenUsed="1"/>
     <w:lsdException w:name="Balloon Text" w:semiHidden="1" w:unhideWhenUsed="1"/>
-    <w:lsdException w:name="Table Grid" w:semiHidden="1" w:uiPriority="59" w:unhideWhenUsed="1"/>
+    <w:lsdException w:name="Table Grid" w:uiPriority="59"/>
     <w:lsdException w:name="Table Theme" w:semiHidden="1" w:unhideWhenUsed="1"/>
     <w:lsdException w:name="Placeholder Text" w:semiHidden="1"/>
     <w:lsdException w:name="No Spacing" w:uiPriority="1" w:qFormat="1"/>
@@ -873,7 +1582,7 @@
     <w:lsdException w:name="Hashtag" w:semiHidden="1" w:unhideWhenUsed="1"/>
     <w:lsdException w:name="Unresolved Mention" w:semiHidden="1" w:unhideWhenUsed="1"/>
   </w:latentStyles>
-  <w:style w:type="paragraph" w:default="1" w:styleId="Standaard">
+  <w:style w:type="paragraph" w:default="1" w:styleId="Normal">
     <w:name w:val="Normal"/>
     <w:qFormat/>
     <w:rsid w:val="00DE73A8"/>
@@ -885,11 +1594,11 @@
       <w:sz w:val="20"/>
     </w:rPr>
   </w:style>
-  <w:style w:type="paragraph" w:styleId="Kop1">
+  <w:style w:type="paragraph" w:styleId="Heading1">
     <w:name w:val="heading 1"/>
-    <w:basedOn w:val="Standaard"/>
-    <w:next w:val="Standaard"/>
-    <w:link w:val="Kop1Char"/>
+    <w:basedOn w:val="Normal"/>
+    <w:next w:val="Normal"/>
+    <w:link w:val="Heading1Char"/>
     <w:uiPriority w:val="9"/>
     <w:qFormat/>
     <w:rsid w:val="00AA4E13"/>
@@ -912,11 +1621,11 @@
       <w:szCs w:val="28"/>
     </w:rPr>
   </w:style>
-  <w:style w:type="paragraph" w:styleId="Kop2">
+  <w:style w:type="paragraph" w:styleId="Heading2">
     <w:name w:val="heading 2"/>
-    <w:basedOn w:val="Standaard"/>
-    <w:next w:val="Standaard"/>
-    <w:link w:val="Kop2Char"/>
+    <w:basedOn w:val="Normal"/>
+    <w:next w:val="Normal"/>
+    <w:link w:val="Heading2Char"/>
     <w:uiPriority w:val="9"/>
     <w:unhideWhenUsed/>
     <w:qFormat/>
@@ -940,11 +1649,11 @@
       <w:szCs w:val="26"/>
     </w:rPr>
   </w:style>
-  <w:style w:type="paragraph" w:styleId="Kop3">
+  <w:style w:type="paragraph" w:styleId="Heading3">
     <w:name w:val="heading 3"/>
-    <w:basedOn w:val="Standaard"/>
-    <w:next w:val="Standaard"/>
-    <w:link w:val="Kop3Char"/>
+    <w:basedOn w:val="Normal"/>
+    <w:next w:val="Normal"/>
+    <w:link w:val="Heading3Char"/>
     <w:uiPriority w:val="9"/>
     <w:semiHidden/>
     <w:unhideWhenUsed/>
@@ -964,11 +1673,11 @@
       <w:color w:val="C00000"/>
     </w:rPr>
   </w:style>
-  <w:style w:type="paragraph" w:styleId="Kop4">
+  <w:style w:type="paragraph" w:styleId="Heading4">
     <w:name w:val="heading 4"/>
-    <w:basedOn w:val="Standaard"/>
-    <w:next w:val="Standaard"/>
-    <w:link w:val="Kop4Char"/>
+    <w:basedOn w:val="Normal"/>
+    <w:next w:val="Normal"/>
+    <w:link w:val="Heading4Char"/>
     <w:uiPriority w:val="9"/>
     <w:semiHidden/>
     <w:unhideWhenUsed/>
@@ -989,11 +1698,11 @@
       <w:color w:val="4F81BD" w:themeColor="accent1"/>
     </w:rPr>
   </w:style>
-  <w:style w:type="paragraph" w:styleId="Kop5">
+  <w:style w:type="paragraph" w:styleId="Heading5">
     <w:name w:val="heading 5"/>
-    <w:basedOn w:val="Standaard"/>
-    <w:next w:val="Standaard"/>
-    <w:link w:val="Kop5Char"/>
+    <w:basedOn w:val="Normal"/>
+    <w:next w:val="Normal"/>
+    <w:link w:val="Heading5Char"/>
     <w:uiPriority w:val="9"/>
     <w:semiHidden/>
     <w:unhideWhenUsed/>
@@ -1010,11 +1719,11 @@
       <w:color w:val="243F60" w:themeColor="accent1" w:themeShade="7F"/>
     </w:rPr>
   </w:style>
-  <w:style w:type="paragraph" w:styleId="Kop6">
+  <w:style w:type="paragraph" w:styleId="Heading6">
     <w:name w:val="heading 6"/>
-    <w:basedOn w:val="Standaard"/>
-    <w:next w:val="Standaard"/>
-    <w:link w:val="Kop6Char"/>
+    <w:basedOn w:val="Normal"/>
+    <w:next w:val="Normal"/>
+    <w:link w:val="Heading6Char"/>
     <w:uiPriority w:val="9"/>
     <w:semiHidden/>
     <w:unhideWhenUsed/>
@@ -1033,11 +1742,11 @@
       <w:color w:val="243F60" w:themeColor="accent1" w:themeShade="7F"/>
     </w:rPr>
   </w:style>
-  <w:style w:type="paragraph" w:styleId="Kop7">
+  <w:style w:type="paragraph" w:styleId="Heading7">
     <w:name w:val="heading 7"/>
-    <w:basedOn w:val="Standaard"/>
-    <w:next w:val="Standaard"/>
-    <w:link w:val="Kop7Char"/>
+    <w:basedOn w:val="Normal"/>
+    <w:next w:val="Normal"/>
+    <w:link w:val="Heading7Char"/>
     <w:uiPriority w:val="9"/>
     <w:semiHidden/>
     <w:unhideWhenUsed/>
@@ -1056,11 +1765,11 @@
       <w:color w:val="404040" w:themeColor="text1" w:themeTint="BF"/>
     </w:rPr>
   </w:style>
-  <w:style w:type="paragraph" w:styleId="Kop8">
+  <w:style w:type="paragraph" w:styleId="Heading8">
     <w:name w:val="heading 8"/>
-    <w:basedOn w:val="Standaard"/>
-    <w:next w:val="Standaard"/>
-    <w:link w:val="Kop8Char"/>
+    <w:basedOn w:val="Normal"/>
+    <w:next w:val="Normal"/>
+    <w:link w:val="Heading8Char"/>
     <w:uiPriority w:val="9"/>
     <w:semiHidden/>
     <w:unhideWhenUsed/>
@@ -1078,11 +1787,11 @@
       <w:szCs w:val="20"/>
     </w:rPr>
   </w:style>
-  <w:style w:type="paragraph" w:styleId="Kop9">
+  <w:style w:type="paragraph" w:styleId="Heading9">
     <w:name w:val="heading 9"/>
-    <w:basedOn w:val="Standaard"/>
-    <w:next w:val="Standaard"/>
-    <w:link w:val="Kop9Char"/>
+    <w:basedOn w:val="Normal"/>
+    <w:next w:val="Normal"/>
+    <w:link w:val="Heading9Char"/>
     <w:uiPriority w:val="9"/>
     <w:semiHidden/>
     <w:unhideWhenUsed/>
@@ -1102,13 +1811,13 @@
       <w:szCs w:val="20"/>
     </w:rPr>
   </w:style>
-  <w:style w:type="character" w:default="1" w:styleId="Standaardalinea-lettertype">
+  <w:style w:type="character" w:default="1" w:styleId="DefaultParagraphFont">
     <w:name w:val="Default Paragraph Font"/>
     <w:uiPriority w:val="1"/>
     <w:semiHidden/>
     <w:unhideWhenUsed/>
   </w:style>
-  <w:style w:type="table" w:default="1" w:styleId="Standaardtabel">
+  <w:style w:type="table" w:default="1" w:styleId="TableNormal">
     <w:name w:val="Normal Table"/>
     <w:uiPriority w:val="99"/>
     <w:semiHidden/>
@@ -1123,16 +1832,16 @@
       </w:tblCellMar>
     </w:tblPr>
   </w:style>
-  <w:style w:type="numbering" w:default="1" w:styleId="Geenlijst">
+  <w:style w:type="numbering" w:default="1" w:styleId="NoList">
     <w:name w:val="No List"/>
     <w:uiPriority w:val="99"/>
     <w:semiHidden/>
     <w:unhideWhenUsed/>
   </w:style>
-  <w:style w:type="character" w:customStyle="1" w:styleId="Kop1Char">
-    <w:name w:val="Kop 1 Char"/>
-    <w:basedOn w:val="Standaardalinea-lettertype"/>
-    <w:link w:val="Kop1"/>
+  <w:style w:type="character" w:customStyle="1" w:styleId="Heading1Char">
+    <w:name w:val="Heading 1 Char"/>
+    <w:basedOn w:val="DefaultParagraphFont"/>
+    <w:link w:val="Heading1"/>
     <w:uiPriority w:val="9"/>
     <w:rsid w:val="00AA4E13"/>
     <w:rPr>
@@ -1144,10 +1853,10 @@
       <w:szCs w:val="28"/>
     </w:rPr>
   </w:style>
-  <w:style w:type="character" w:customStyle="1" w:styleId="Kop2Char">
-    <w:name w:val="Kop 2 Char"/>
-    <w:basedOn w:val="Standaardalinea-lettertype"/>
-    <w:link w:val="Kop2"/>
+  <w:style w:type="character" w:customStyle="1" w:styleId="Heading2Char">
+    <w:name w:val="Heading 2 Char"/>
+    <w:basedOn w:val="DefaultParagraphFont"/>
+    <w:link w:val="Heading2"/>
     <w:uiPriority w:val="9"/>
     <w:rsid w:val="00AA4E13"/>
     <w:rPr>
@@ -1159,10 +1868,10 @@
       <w:szCs w:val="26"/>
     </w:rPr>
   </w:style>
-  <w:style w:type="character" w:customStyle="1" w:styleId="Kop3Char">
-    <w:name w:val="Kop 3 Char"/>
-    <w:basedOn w:val="Standaardalinea-lettertype"/>
-    <w:link w:val="Kop3"/>
+  <w:style w:type="character" w:customStyle="1" w:styleId="Heading3Char">
+    <w:name w:val="Heading 3 Char"/>
+    <w:basedOn w:val="DefaultParagraphFont"/>
+    <w:link w:val="Heading3"/>
     <w:uiPriority w:val="9"/>
     <w:semiHidden/>
     <w:rsid w:val="00DE73A8"/>
@@ -1174,10 +1883,10 @@
       <w:sz w:val="20"/>
     </w:rPr>
   </w:style>
-  <w:style w:type="character" w:customStyle="1" w:styleId="Kop4Char">
-    <w:name w:val="Kop 4 Char"/>
-    <w:basedOn w:val="Standaardalinea-lettertype"/>
-    <w:link w:val="Kop4"/>
+  <w:style w:type="character" w:customStyle="1" w:styleId="Heading4Char">
+    <w:name w:val="Heading 4 Char"/>
+    <w:basedOn w:val="DefaultParagraphFont"/>
+    <w:link w:val="Heading4"/>
     <w:uiPriority w:val="9"/>
     <w:semiHidden/>
     <w:rsid w:val="00DE73A8"/>
@@ -1191,10 +1900,10 @@
       <w:sz w:val="20"/>
     </w:rPr>
   </w:style>
-  <w:style w:type="character" w:customStyle="1" w:styleId="Kop5Char">
-    <w:name w:val="Kop 5 Char"/>
-    <w:basedOn w:val="Standaardalinea-lettertype"/>
-    <w:link w:val="Kop5"/>
+  <w:style w:type="character" w:customStyle="1" w:styleId="Heading5Char">
+    <w:name w:val="Heading 5 Char"/>
+    <w:basedOn w:val="DefaultParagraphFont"/>
+    <w:link w:val="Heading5"/>
     <w:uiPriority w:val="9"/>
     <w:semiHidden/>
     <w:rsid w:val="00DE73A8"/>
@@ -1204,10 +1913,10 @@
       <w:sz w:val="20"/>
     </w:rPr>
   </w:style>
-  <w:style w:type="character" w:customStyle="1" w:styleId="Kop6Char">
-    <w:name w:val="Kop 6 Char"/>
-    <w:basedOn w:val="Standaardalinea-lettertype"/>
-    <w:link w:val="Kop6"/>
+  <w:style w:type="character" w:customStyle="1" w:styleId="Heading6Char">
+    <w:name w:val="Heading 6 Char"/>
+    <w:basedOn w:val="DefaultParagraphFont"/>
+    <w:link w:val="Heading6"/>
     <w:uiPriority w:val="9"/>
     <w:semiHidden/>
     <w:rsid w:val="00DE73A8"/>
@@ -1219,10 +1928,10 @@
       <w:sz w:val="20"/>
     </w:rPr>
   </w:style>
-  <w:style w:type="character" w:customStyle="1" w:styleId="Kop7Char">
-    <w:name w:val="Kop 7 Char"/>
-    <w:basedOn w:val="Standaardalinea-lettertype"/>
-    <w:link w:val="Kop7"/>
+  <w:style w:type="character" w:customStyle="1" w:styleId="Heading7Char">
+    <w:name w:val="Heading 7 Char"/>
+    <w:basedOn w:val="DefaultParagraphFont"/>
+    <w:link w:val="Heading7"/>
     <w:uiPriority w:val="9"/>
     <w:semiHidden/>
     <w:rsid w:val="00DE73A8"/>
@@ -1234,10 +1943,10 @@
       <w:sz w:val="20"/>
     </w:rPr>
   </w:style>
-  <w:style w:type="character" w:customStyle="1" w:styleId="Kop8Char">
-    <w:name w:val="Kop 8 Char"/>
-    <w:basedOn w:val="Standaardalinea-lettertype"/>
-    <w:link w:val="Kop8"/>
+  <w:style w:type="character" w:customStyle="1" w:styleId="Heading8Char">
+    <w:name w:val="Heading 8 Char"/>
+    <w:basedOn w:val="DefaultParagraphFont"/>
+    <w:link w:val="Heading8"/>
     <w:uiPriority w:val="9"/>
     <w:semiHidden/>
     <w:rsid w:val="00DE73A8"/>
@@ -1248,10 +1957,10 @@
       <w:szCs w:val="20"/>
     </w:rPr>
   </w:style>
-  <w:style w:type="character" w:customStyle="1" w:styleId="Kop9Char">
-    <w:name w:val="Kop 9 Char"/>
-    <w:basedOn w:val="Standaardalinea-lettertype"/>
-    <w:link w:val="Kop9"/>
+  <w:style w:type="character" w:customStyle="1" w:styleId="Heading9Char">
+    <w:name w:val="Heading 9 Char"/>
+    <w:basedOn w:val="DefaultParagraphFont"/>
+    <w:link w:val="Heading9"/>
     <w:uiPriority w:val="9"/>
     <w:semiHidden/>
     <w:rsid w:val="00DE73A8"/>
@@ -1264,11 +1973,11 @@
       <w:szCs w:val="20"/>
     </w:rPr>
   </w:style>
-  <w:style w:type="paragraph" w:styleId="Titel">
+  <w:style w:type="paragraph" w:styleId="Title">
     <w:name w:val="Title"/>
-    <w:basedOn w:val="Standaard"/>
-    <w:next w:val="Standaard"/>
-    <w:link w:val="TitelChar"/>
+    <w:basedOn w:val="Normal"/>
+    <w:next w:val="Normal"/>
+    <w:link w:val="TitleChar"/>
     <w:uiPriority w:val="10"/>
     <w:qFormat/>
     <w:rsid w:val="00DE73A8"/>
@@ -1290,10 +1999,10 @@
       <w:szCs w:val="52"/>
     </w:rPr>
   </w:style>
-  <w:style w:type="character" w:customStyle="1" w:styleId="TitelChar">
-    <w:name w:val="Titel Char"/>
-    <w:basedOn w:val="Standaardalinea-lettertype"/>
-    <w:link w:val="Titel"/>
+  <w:style w:type="character" w:customStyle="1" w:styleId="TitleChar">
+    <w:name w:val="Title Char"/>
+    <w:basedOn w:val="DefaultParagraphFont"/>
+    <w:link w:val="Title"/>
     <w:uiPriority w:val="10"/>
     <w:rsid w:val="00DE73A8"/>
     <w:rPr>
@@ -1306,11 +2015,11 @@
       <w:szCs w:val="52"/>
     </w:rPr>
   </w:style>
-  <w:style w:type="paragraph" w:styleId="Ondertitel">
+  <w:style w:type="paragraph" w:styleId="Subtitle">
     <w:name w:val="Subtitle"/>
-    <w:basedOn w:val="Standaard"/>
-    <w:next w:val="Standaard"/>
-    <w:link w:val="OndertitelChar"/>
+    <w:basedOn w:val="Normal"/>
+    <w:next w:val="Normal"/>
+    <w:link w:val="SubtitleChar"/>
     <w:uiPriority w:val="11"/>
     <w:qFormat/>
     <w:rsid w:val="00DE73A8"/>
@@ -1332,10 +2041,10 @@
       <w:szCs w:val="24"/>
     </w:rPr>
   </w:style>
-  <w:style w:type="character" w:customStyle="1" w:styleId="OndertitelChar">
-    <w:name w:val="Ondertitel Char"/>
-    <w:basedOn w:val="Standaardalinea-lettertype"/>
-    <w:link w:val="Ondertitel"/>
+  <w:style w:type="character" w:customStyle="1" w:styleId="SubtitleChar">
+    <w:name w:val="Subtitle Char"/>
+    <w:basedOn w:val="DefaultParagraphFont"/>
+    <w:link w:val="Subtitle"/>
     <w:uiPriority w:val="11"/>
     <w:rsid w:val="00DE73A8"/>
     <w:rPr>
@@ -1349,7 +2058,7 @@
       <w:szCs w:val="24"/>
     </w:rPr>
   </w:style>
-  <w:style w:type="character" w:styleId="Zwaar">
+  <w:style w:type="character" w:styleId="Strong">
     <w:name w:val="Strong"/>
     <w:uiPriority w:val="22"/>
     <w:qFormat/>
@@ -1359,7 +2068,7 @@
       <w:bCs/>
     </w:rPr>
   </w:style>
-  <w:style w:type="character" w:styleId="Nadruk">
+  <w:style w:type="character" w:styleId="Emphasis">
     <w:name w:val="Emphasis"/>
     <w:uiPriority w:val="20"/>
     <w:qFormat/>
@@ -1369,9 +2078,9 @@
       <w:iCs/>
     </w:rPr>
   </w:style>
-  <w:style w:type="paragraph" w:styleId="Geenafstand">
+  <w:style w:type="paragraph" w:styleId="NoSpacing">
     <w:name w:val="No Spacing"/>
-    <w:basedOn w:val="Standaard"/>
+    <w:basedOn w:val="Normal"/>
     <w:uiPriority w:val="1"/>
     <w:qFormat/>
     <w:rsid w:val="00DE73A8"/>
@@ -1379,9 +2088,9 @@
       <w:spacing w:after="0" w:line="240" w:lineRule="auto"/>
     </w:pPr>
   </w:style>
-  <w:style w:type="paragraph" w:styleId="Lijstalinea">
+  <w:style w:type="paragraph" w:styleId="ListParagraph">
     <w:name w:val="List Paragraph"/>
-    <w:basedOn w:val="Standaard"/>
+    <w:basedOn w:val="Normal"/>
     <w:uiPriority w:val="34"/>
     <w:qFormat/>
     <w:rsid w:val="00DE73A8"/>
@@ -1390,11 +2099,11 @@
       <w:contextualSpacing/>
     </w:pPr>
   </w:style>
-  <w:style w:type="paragraph" w:styleId="Citaat">
+  <w:style w:type="paragraph" w:styleId="Quote">
     <w:name w:val="Quote"/>
-    <w:basedOn w:val="Standaard"/>
-    <w:next w:val="Standaard"/>
-    <w:link w:val="CitaatChar"/>
+    <w:basedOn w:val="Normal"/>
+    <w:next w:val="Normal"/>
+    <w:link w:val="QuoteChar"/>
     <w:uiPriority w:val="29"/>
     <w:qFormat/>
     <w:rsid w:val="00DE73A8"/>
@@ -1405,10 +2114,10 @@
       <w:color w:val="000000" w:themeColor="text1"/>
     </w:rPr>
   </w:style>
-  <w:style w:type="character" w:customStyle="1" w:styleId="CitaatChar">
-    <w:name w:val="Citaat Char"/>
-    <w:basedOn w:val="Standaardalinea-lettertype"/>
-    <w:link w:val="Citaat"/>
+  <w:style w:type="character" w:customStyle="1" w:styleId="QuoteChar">
+    <w:name w:val="Quote Char"/>
+    <w:basedOn w:val="DefaultParagraphFont"/>
+    <w:link w:val="Quote"/>
     <w:uiPriority w:val="29"/>
     <w:rsid w:val="00DE73A8"/>
     <w:rPr>
@@ -1419,11 +2128,11 @@
       <w:sz w:val="20"/>
     </w:rPr>
   </w:style>
-  <w:style w:type="paragraph" w:styleId="Duidelijkcitaat">
+  <w:style w:type="paragraph" w:styleId="IntenseQuote">
     <w:name w:val="Intense Quote"/>
-    <w:basedOn w:val="Standaard"/>
-    <w:next w:val="Standaard"/>
-    <w:link w:val="DuidelijkcitaatChar"/>
+    <w:basedOn w:val="Normal"/>
+    <w:next w:val="Normal"/>
+    <w:link w:val="IntenseQuoteChar"/>
     <w:uiPriority w:val="30"/>
     <w:qFormat/>
     <w:rsid w:val="00DE73A8"/>
@@ -1443,10 +2152,10 @@
       <w:color w:val="4F81BD" w:themeColor="accent1"/>
     </w:rPr>
   </w:style>
-  <w:style w:type="character" w:customStyle="1" w:styleId="DuidelijkcitaatChar">
-    <w:name w:val="Duidelijk citaat Char"/>
-    <w:basedOn w:val="Standaardalinea-lettertype"/>
-    <w:link w:val="Duidelijkcitaat"/>
+  <w:style w:type="character" w:customStyle="1" w:styleId="IntenseQuoteChar">
+    <w:name w:val="Intense Quote Char"/>
+    <w:basedOn w:val="DefaultParagraphFont"/>
+    <w:link w:val="IntenseQuote"/>
     <w:uiPriority w:val="30"/>
     <w:rsid w:val="00DE73A8"/>
     <w:rPr>
@@ -1459,7 +2168,7 @@
       <w:sz w:val="20"/>
     </w:rPr>
   </w:style>
-  <w:style w:type="character" w:styleId="Subtielebenadrukking">
+  <w:style w:type="character" w:styleId="SubtleEmphasis">
     <w:name w:val="Subtle Emphasis"/>
     <w:uiPriority w:val="19"/>
     <w:qFormat/>
@@ -1473,7 +2182,7 @@
       <w:sz w:val="20"/>
     </w:rPr>
   </w:style>
-  <w:style w:type="character" w:styleId="Intensievebenadrukking">
+  <w:style w:type="character" w:styleId="IntenseEmphasis">
     <w:name w:val="Intense Emphasis"/>
     <w:uiPriority w:val="21"/>
     <w:qFormat/>
@@ -1486,7 +2195,7 @@
       <w:color w:val="4F81BD" w:themeColor="accent1"/>
     </w:rPr>
   </w:style>
-  <w:style w:type="character" w:styleId="Subtieleverwijzing">
+  <w:style w:type="character" w:styleId="SubtleReference">
     <w:name w:val="Subtle Reference"/>
     <w:uiPriority w:val="31"/>
     <w:qFormat/>
@@ -1497,7 +2206,7 @@
       <w:u w:val="single"/>
     </w:rPr>
   </w:style>
-  <w:style w:type="character" w:styleId="Intensieveverwijzing">
+  <w:style w:type="character" w:styleId="IntenseReference">
     <w:name w:val="Intense Reference"/>
     <w:uiPriority w:val="32"/>
     <w:qFormat/>
@@ -1511,7 +2220,7 @@
       <w:u w:val="single"/>
     </w:rPr>
   </w:style>
-  <w:style w:type="character" w:styleId="Titelvanboek">
+  <w:style w:type="character" w:styleId="BookTitle">
     <w:name w:val="Book Title"/>
     <w:uiPriority w:val="33"/>
     <w:qFormat/>
@@ -1523,10 +2232,10 @@
       <w:spacing w:val="5"/>
     </w:rPr>
   </w:style>
-  <w:style w:type="paragraph" w:styleId="Kopvaninhoudsopgave">
+  <w:style w:type="paragraph" w:styleId="TOCHeading">
     <w:name w:val="TOC Heading"/>
-    <w:basedOn w:val="Kop1"/>
-    <w:next w:val="Standaard"/>
+    <w:basedOn w:val="Heading1"/>
+    <w:next w:val="Normal"/>
     <w:uiPriority w:val="39"/>
     <w:semiHidden/>
     <w:unhideWhenUsed/>

</xml_diff>

<commit_message>
Updates to the implementatieplan
</commit_message>
<xml_diff>
--- a/implementatieplannen/working/Implementatieplan.docx
+++ b/implementatieplannen/working/Implementatieplan.docx
@@ -172,23 +172,21 @@
           <w:rFonts w:ascii="Segoe UI Light" w:hAnsi="Segoe UI Light" w:cs="Segoe UI Light"/>
           <w:lang w:val="nl-NL"/>
         </w:rPr>
-        <w:t xml:space="preserve"> images met een zo snel mogelijke access time en de mogelijkheid bieden tot conversie van RGB image naar </w:t>
-      </w:r>
-      <w:proofErr w:type="spellStart"/>
-      <w:r>
-        <w:rPr>
-          <w:rFonts w:ascii="Segoe UI Light" w:hAnsi="Segoe UI Light" w:cs="Segoe UI Light"/>
-          <w:lang w:val="nl-NL"/>
-        </w:rPr>
-        <w:t>Grayscale</w:t>
-      </w:r>
-      <w:proofErr w:type="spellEnd"/>
-      <w:r>
-        <w:rPr>
-          <w:rFonts w:ascii="Segoe UI Light" w:hAnsi="Segoe UI Light" w:cs="Segoe UI Light"/>
-          <w:lang w:val="nl-NL"/>
-        </w:rPr>
-        <w:t xml:space="preserve"> image.</w:t>
+        <w:t xml:space="preserve"> images met een zo snel mogelijke access time</w:t>
+      </w:r>
+      <w:r>
+        <w:rPr>
+          <w:rFonts w:ascii="Segoe UI Light" w:hAnsi="Segoe UI Light" w:cs="Segoe UI Light"/>
+          <w:lang w:val="nl-NL"/>
+        </w:rPr>
+        <w:t>.</w:t>
+      </w:r>
+      <w:r>
+        <w:rPr>
+          <w:rFonts w:ascii="Segoe UI Light" w:hAnsi="Segoe UI Light" w:cs="Segoe UI Light"/>
+          <w:lang w:val="nl-NL"/>
+        </w:rPr>
+        <w:t>.</w:t>
       </w:r>
     </w:p>
     <w:p>
@@ -908,7 +906,334 @@
           <w:rFonts w:ascii="Segoe UI Light" w:hAnsi="Segoe UI Light" w:cs="Segoe UI Light"/>
           <w:lang w:val="nl-NL"/>
         </w:rPr>
-        <w:t xml:space="preserve">Wij hebben uiteindelijk gekozen voor een 2 dimensionale array, </w:t>
+        <w:t xml:space="preserve">Wij hebben uiteindelijk gekozen voor een 2 dimensionale </w:t>
+      </w:r>
+      <w:r>
+        <w:rPr>
+          <w:rFonts w:ascii="Segoe UI Light" w:hAnsi="Segoe UI Light" w:cs="Segoe UI Light"/>
+          <w:lang w:val="nl-NL"/>
+        </w:rPr>
+        <w:t>vector</w:t>
+      </w:r>
+      <w:r>
+        <w:rPr>
+          <w:rFonts w:ascii="Segoe UI Light" w:hAnsi="Segoe UI Light" w:cs="Segoe UI Light"/>
+          <w:lang w:val="nl-NL"/>
+        </w:rPr>
+        <w:t>,</w:t>
+      </w:r>
+      <w:r>
+        <w:rPr>
+          <w:rFonts w:ascii="Segoe UI Light" w:hAnsi="Segoe UI Light" w:cs="Segoe UI Light"/>
+          <w:lang w:val="nl-NL"/>
+        </w:rPr>
+        <w:t xml:space="preserve"> Dit omdat de overhead van een vector tegenover een array minimaal is en </w:t>
+      </w:r>
+      <w:proofErr w:type="spellStart"/>
+      <w:r>
+        <w:rPr>
+          <w:rFonts w:ascii="Segoe UI Light" w:hAnsi="Segoe UI Light" w:cs="Segoe UI Light"/>
+          <w:lang w:val="nl-NL"/>
+        </w:rPr>
+        <w:t>vectors</w:t>
+      </w:r>
+      <w:proofErr w:type="spellEnd"/>
+      <w:r>
+        <w:rPr>
+          <w:rFonts w:ascii="Segoe UI Light" w:hAnsi="Segoe UI Light" w:cs="Segoe UI Light"/>
+          <w:lang w:val="nl-NL"/>
+        </w:rPr>
+        <w:t xml:space="preserve"> makkelijker te beheren zijn dan arrays. De </w:t>
+      </w:r>
+      <w:proofErr w:type="spellStart"/>
+      <w:r>
+        <w:rPr>
+          <w:rFonts w:ascii="Segoe UI Light" w:hAnsi="Segoe UI Light" w:cs="Segoe UI Light"/>
+          <w:lang w:val="nl-NL"/>
+        </w:rPr>
+        <w:t>linked</w:t>
+      </w:r>
+      <w:proofErr w:type="spellEnd"/>
+      <w:r>
+        <w:rPr>
+          <w:rFonts w:ascii="Segoe UI Light" w:hAnsi="Segoe UI Light" w:cs="Segoe UI Light"/>
+          <w:lang w:val="nl-NL"/>
+        </w:rPr>
+        <w:t xml:space="preserve"> </w:t>
+      </w:r>
+      <w:proofErr w:type="spellStart"/>
+      <w:r>
+        <w:rPr>
+          <w:rFonts w:ascii="Segoe UI Light" w:hAnsi="Segoe UI Light" w:cs="Segoe UI Light"/>
+          <w:lang w:val="nl-NL"/>
+        </w:rPr>
+        <w:t>lists</w:t>
+      </w:r>
+      <w:proofErr w:type="spellEnd"/>
+      <w:r>
+        <w:rPr>
+          <w:rFonts w:ascii="Segoe UI Light" w:hAnsi="Segoe UI Light" w:cs="Segoe UI Light"/>
+          <w:lang w:val="nl-NL"/>
+        </w:rPr>
+        <w:t xml:space="preserve"> hebben wij niet gekozen omdat wij voornamelijk bezig zullen zijn met access en niet met het maken van de structuur, waarbij het voor </w:t>
+      </w:r>
+      <w:proofErr w:type="spellStart"/>
+      <w:r>
+        <w:rPr>
+          <w:rFonts w:ascii="Segoe UI Light" w:hAnsi="Segoe UI Light" w:cs="Segoe UI Light"/>
+          <w:lang w:val="nl-NL"/>
+        </w:rPr>
+        <w:t>linked</w:t>
+      </w:r>
+      <w:proofErr w:type="spellEnd"/>
+      <w:r>
+        <w:rPr>
+          <w:rFonts w:ascii="Segoe UI Light" w:hAnsi="Segoe UI Light" w:cs="Segoe UI Light"/>
+          <w:lang w:val="nl-NL"/>
+        </w:rPr>
+        <w:t xml:space="preserve"> </w:t>
+      </w:r>
+      <w:proofErr w:type="spellStart"/>
+      <w:r>
+        <w:rPr>
+          <w:rFonts w:ascii="Segoe UI Light" w:hAnsi="Segoe UI Light" w:cs="Segoe UI Light"/>
+          <w:lang w:val="nl-NL"/>
+        </w:rPr>
+        <w:t>lists</w:t>
+      </w:r>
+      <w:proofErr w:type="spellEnd"/>
+      <w:r>
+        <w:rPr>
+          <w:rFonts w:ascii="Segoe UI Light" w:hAnsi="Segoe UI Light" w:cs="Segoe UI Light"/>
+          <w:lang w:val="nl-NL"/>
+        </w:rPr>
+        <w:t xml:space="preserve"> moeilijker is om een bepaalde pixel op te vragen omdat die structuur geen random access biedt.</w:t>
+      </w:r>
+      <w:r>
+        <w:rPr>
+          <w:rFonts w:ascii="Segoe UI Light" w:hAnsi="Segoe UI Light" w:cs="Segoe UI Light"/>
+          <w:lang w:val="nl-NL"/>
+        </w:rPr>
+        <w:t xml:space="preserve"> </w:t>
+      </w:r>
+    </w:p>
+    <w:p>
+      <w:pPr>
+        <w:pStyle w:val="Heading2"/>
+        <w:rPr>
+          <w:rFonts w:ascii="Segoe UI Light" w:hAnsi="Segoe UI Light" w:cs="Segoe UI Light"/>
+          <w:lang w:val="nl-NL"/>
+        </w:rPr>
+      </w:pPr>
+      <w:r>
+        <w:rPr>
+          <w:rFonts w:ascii="Segoe UI Light" w:hAnsi="Segoe UI Light" w:cs="Segoe UI Light"/>
+          <w:lang w:val="nl-NL"/>
+        </w:rPr>
+        <w:lastRenderedPageBreak/>
+        <w:t>Implementatie</w:t>
+      </w:r>
+    </w:p>
+    <w:p>
+      <w:pPr>
+        <w:rPr>
+          <w:rFonts w:ascii="Segoe UI Light" w:hAnsi="Segoe UI Light" w:cs="Segoe UI Light"/>
+          <w:lang w:val="nl-NL"/>
+        </w:rPr>
+      </w:pPr>
+      <w:r>
+        <w:rPr>
+          <w:rFonts w:ascii="Segoe UI Light" w:hAnsi="Segoe UI Light" w:cs="Segoe UI Light"/>
+          <w:lang w:val="nl-NL"/>
+        </w:rPr>
+        <w:t xml:space="preserve">Je geeft aan hoe deze keuze </w:t>
+      </w:r>
+      <w:r>
+        <w:rPr>
+          <w:rFonts w:ascii="Segoe UI Light" w:hAnsi="Segoe UI Light" w:cs="Segoe UI Light"/>
+          <w:lang w:val="nl-NL"/>
+        </w:rPr>
+        <w:t>wordt</w:t>
+      </w:r>
+      <w:r>
+        <w:rPr>
+          <w:rFonts w:ascii="Segoe UI Light" w:hAnsi="Segoe UI Light" w:cs="Segoe UI Light"/>
+          <w:lang w:val="nl-NL"/>
+        </w:rPr>
+        <w:t xml:space="preserve"> </w:t>
+      </w:r>
+      <w:proofErr w:type="spellStart"/>
+      <w:r>
+        <w:rPr>
+          <w:rFonts w:ascii="Segoe UI Light" w:hAnsi="Segoe UI Light" w:cs="Segoe UI Light"/>
+          <w:lang w:val="nl-NL"/>
+        </w:rPr>
+        <w:t>geimplementeerd</w:t>
+      </w:r>
+      <w:proofErr w:type="spellEnd"/>
+      <w:r>
+        <w:rPr>
+          <w:rFonts w:ascii="Segoe UI Light" w:hAnsi="Segoe UI Light" w:cs="Segoe UI Light"/>
+          <w:lang w:val="nl-NL"/>
+        </w:rPr>
+        <w:t xml:space="preserve"> in de code</w:t>
+      </w:r>
+    </w:p>
+    <w:p>
+      <w:pPr>
+        <w:rPr>
+          <w:rFonts w:ascii="Segoe UI Light" w:hAnsi="Segoe UI Light" w:cs="Segoe UI Light"/>
+          <w:lang w:val="nl-NL"/>
+        </w:rPr>
+      </w:pPr>
+      <w:r>
+        <w:rPr>
+          <w:rFonts w:ascii="Segoe UI Light" w:hAnsi="Segoe UI Light" w:cs="Segoe UI Light"/>
+          <w:lang w:val="nl-NL"/>
+        </w:rPr>
+        <w:t xml:space="preserve">Wij gaan de </w:t>
+      </w:r>
+      <w:proofErr w:type="spellStart"/>
+      <w:r>
+        <w:rPr>
+          <w:rFonts w:ascii="Segoe UI Light" w:hAnsi="Segoe UI Light" w:cs="Segoe UI Light"/>
+          <w:lang w:val="nl-NL"/>
+        </w:rPr>
+        <w:t>RGBImageStudent</w:t>
+      </w:r>
+      <w:proofErr w:type="spellEnd"/>
+      <w:r>
+        <w:rPr>
+          <w:rFonts w:ascii="Segoe UI Light" w:hAnsi="Segoe UI Light" w:cs="Segoe UI Light"/>
+          <w:lang w:val="nl-NL"/>
+        </w:rPr>
+        <w:t xml:space="preserve"> </w:t>
+      </w:r>
+      <w:proofErr w:type="spellStart"/>
+      <w:r>
+        <w:rPr>
+          <w:rFonts w:ascii="Segoe UI Light" w:hAnsi="Segoe UI Light" w:cs="Segoe UI Light"/>
+          <w:lang w:val="nl-NL"/>
+        </w:rPr>
+        <w:t>classe</w:t>
+      </w:r>
+      <w:proofErr w:type="spellEnd"/>
+      <w:r>
+        <w:rPr>
+          <w:rFonts w:ascii="Segoe UI Light" w:hAnsi="Segoe UI Light" w:cs="Segoe UI Light"/>
+          <w:lang w:val="nl-NL"/>
+        </w:rPr>
+        <w:t xml:space="preserve"> implementeren met een vector van </w:t>
+      </w:r>
+      <w:proofErr w:type="spellStart"/>
+      <w:r>
+        <w:rPr>
+          <w:rFonts w:ascii="Segoe UI Light" w:hAnsi="Segoe UI Light" w:cs="Segoe UI Light"/>
+          <w:lang w:val="nl-NL"/>
+        </w:rPr>
+        <w:t>vectors</w:t>
+      </w:r>
+      <w:proofErr w:type="spellEnd"/>
+      <w:r>
+        <w:rPr>
+          <w:rFonts w:ascii="Segoe UI Light" w:hAnsi="Segoe UI Light" w:cs="Segoe UI Light"/>
+          <w:lang w:val="nl-NL"/>
+        </w:rPr>
+        <w:t xml:space="preserve"> van RGB pixels.</w:t>
+      </w:r>
+      <w:r>
+        <w:rPr>
+          <w:rFonts w:ascii="Segoe UI Light" w:hAnsi="Segoe UI Light" w:cs="Segoe UI Light"/>
+          <w:lang w:val="nl-NL"/>
+        </w:rPr>
+        <w:t xml:space="preserve"> Waarbij de buitenste </w:t>
+      </w:r>
+      <w:r>
+        <w:rPr>
+          <w:rFonts w:ascii="Segoe UI Light" w:hAnsi="Segoe UI Light" w:cs="Segoe UI Light"/>
+          <w:lang w:val="nl-NL"/>
+        </w:rPr>
+        <w:t xml:space="preserve">vector de x-as representeert en de binnenste </w:t>
+      </w:r>
+      <w:proofErr w:type="spellStart"/>
+      <w:r>
+        <w:rPr>
+          <w:rFonts w:ascii="Segoe UI Light" w:hAnsi="Segoe UI Light" w:cs="Segoe UI Light"/>
+          <w:lang w:val="nl-NL"/>
+        </w:rPr>
+        <w:t>vectors</w:t>
+      </w:r>
+      <w:proofErr w:type="spellEnd"/>
+      <w:r>
+        <w:rPr>
+          <w:rFonts w:ascii="Segoe UI Light" w:hAnsi="Segoe UI Light" w:cs="Segoe UI Light"/>
+          <w:lang w:val="nl-NL"/>
+        </w:rPr>
+        <w:t xml:space="preserve"> de y-as, dit om ervoor te zorgen dat je de pixels kunt benaderen met `pixels[x][y]`. Als er een aanvraag wordt gedaan voor een pixel die buiten de range valt (met </w:t>
+      </w:r>
+      <w:proofErr w:type="spellStart"/>
+      <w:r>
+        <w:rPr>
+          <w:rFonts w:ascii="Segoe UI Light" w:hAnsi="Segoe UI Light" w:cs="Segoe UI Light"/>
+          <w:lang w:val="nl-NL"/>
+        </w:rPr>
+        <w:t>setPixel</w:t>
+      </w:r>
+      <w:proofErr w:type="spellEnd"/>
+      <w:r>
+        <w:rPr>
+          <w:rFonts w:ascii="Segoe UI Light" w:hAnsi="Segoe UI Light" w:cs="Segoe UI Light"/>
+          <w:lang w:val="nl-NL"/>
+        </w:rPr>
+        <w:t xml:space="preserve"> of met </w:t>
+      </w:r>
+      <w:proofErr w:type="spellStart"/>
+      <w:r>
+        <w:rPr>
+          <w:rFonts w:ascii="Segoe UI Light" w:hAnsi="Segoe UI Light" w:cs="Segoe UI Light"/>
+          <w:lang w:val="nl-NL"/>
+        </w:rPr>
+        <w:t>getPixel</w:t>
+      </w:r>
+      <w:proofErr w:type="spellEnd"/>
+      <w:r>
+        <w:rPr>
+          <w:rFonts w:ascii="Segoe UI Light" w:hAnsi="Segoe UI Light" w:cs="Segoe UI Light"/>
+          <w:lang w:val="nl-NL"/>
+        </w:rPr>
+        <w:t xml:space="preserve">) dan wordt er een </w:t>
+      </w:r>
+      <w:proofErr w:type="spellStart"/>
+      <w:r>
+        <w:rPr>
+          <w:rFonts w:ascii="Segoe UI Light" w:hAnsi="Segoe UI Light" w:cs="Segoe UI Light"/>
+          <w:lang w:val="nl-NL"/>
+        </w:rPr>
+        <w:t>exception</w:t>
+      </w:r>
+      <w:proofErr w:type="spellEnd"/>
+      <w:r>
+        <w:rPr>
+          <w:rFonts w:ascii="Segoe UI Light" w:hAnsi="Segoe UI Light" w:cs="Segoe UI Light"/>
+          <w:lang w:val="nl-NL"/>
+        </w:rPr>
+        <w:t xml:space="preserve"> </w:t>
+      </w:r>
+      <w:proofErr w:type="spellStart"/>
+      <w:r>
+        <w:rPr>
+          <w:rFonts w:ascii="Segoe UI Light" w:hAnsi="Segoe UI Light" w:cs="Segoe UI Light"/>
+          <w:lang w:val="nl-NL"/>
+        </w:rPr>
+        <w:t>gethrowd</w:t>
+      </w:r>
+      <w:proofErr w:type="spellEnd"/>
+      <w:r>
+        <w:rPr>
+          <w:rFonts w:ascii="Segoe UI Light" w:hAnsi="Segoe UI Light" w:cs="Segoe UI Light"/>
+          <w:lang w:val="nl-NL"/>
+        </w:rPr>
+        <w:t xml:space="preserve">. </w:t>
       </w:r>
       <w:bookmarkStart w:id="0" w:name="_GoBack"/>
       <w:bookmarkEnd w:id="0"/>
@@ -926,54 +1251,6 @@
           <w:rFonts w:ascii="Segoe UI Light" w:hAnsi="Segoe UI Light" w:cs="Segoe UI Light"/>
           <w:lang w:val="nl-NL"/>
         </w:rPr>
-        <w:t>Implementatie</w:t>
-      </w:r>
-    </w:p>
-    <w:p>
-      <w:pPr>
-        <w:rPr>
-          <w:rFonts w:ascii="Segoe UI Light" w:hAnsi="Segoe UI Light" w:cs="Segoe UI Light"/>
-          <w:lang w:val="nl-NL"/>
-        </w:rPr>
-      </w:pPr>
-      <w:r>
-        <w:rPr>
-          <w:rFonts w:ascii="Segoe UI Light" w:hAnsi="Segoe UI Light" w:cs="Segoe UI Light"/>
-          <w:lang w:val="nl-NL"/>
-        </w:rPr>
-        <w:t xml:space="preserve">Je geeft aan hoe deze keuze is </w:t>
-      </w:r>
-      <w:proofErr w:type="spellStart"/>
-      <w:r>
-        <w:rPr>
-          <w:rFonts w:ascii="Segoe UI Light" w:hAnsi="Segoe UI Light" w:cs="Segoe UI Light"/>
-          <w:lang w:val="nl-NL"/>
-        </w:rPr>
-        <w:t>geimplementeerd</w:t>
-      </w:r>
-      <w:proofErr w:type="spellEnd"/>
-      <w:r>
-        <w:rPr>
-          <w:rFonts w:ascii="Segoe UI Light" w:hAnsi="Segoe UI Light" w:cs="Segoe UI Light"/>
-          <w:lang w:val="nl-NL"/>
-        </w:rPr>
-        <w:t xml:space="preserve"> in de code</w:t>
-      </w:r>
-    </w:p>
-    <w:p>
-      <w:pPr>
-        <w:pStyle w:val="Heading2"/>
-        <w:rPr>
-          <w:rFonts w:ascii="Segoe UI Light" w:hAnsi="Segoe UI Light" w:cs="Segoe UI Light"/>
-          <w:lang w:val="nl-NL"/>
-        </w:rPr>
-      </w:pPr>
-      <w:r>
-        <w:rPr>
-          <w:rFonts w:ascii="Segoe UI Light" w:hAnsi="Segoe UI Light" w:cs="Segoe UI Light"/>
-          <w:lang w:val="nl-NL"/>
-        </w:rPr>
-        <w:lastRenderedPageBreak/>
         <w:t>Evaluatie</w:t>
       </w:r>
     </w:p>

</xml_diff>

<commit_message>
Updates to measuring + results from 700x image processing per mode
</commit_message>
<xml_diff>
--- a/implementatieplannen/working/Implementatieplan.docx
+++ b/implementatieplannen/working/Implementatieplan.docx
@@ -4,7 +4,7 @@
   <w:body>
     <w:p>
       <w:pPr>
-        <w:pStyle w:val="Titel"/>
+        <w:pStyle w:val="Title"/>
         <w:jc w:val="center"/>
         <w:rPr>
           <w:rFonts w:ascii="Segoe UI Light" w:hAnsi="Segoe UI Light" w:cs="Segoe UI Light"/>
@@ -129,27 +129,7 @@
                                 <w:sz w:val="36"/>
                                 <w:lang w:val="nl-NL"/>
                               </w:rPr>
-                              <w:t xml:space="preserve">Florian </w:t>
-                            </w:r>
-                            <w:proofErr w:type="spellStart"/>
-                            <w:r>
-                              <w:rPr>
-                                <w:rFonts w:ascii="Segoe UI Light" w:hAnsi="Segoe UI Light" w:cs="Segoe UI Light"/>
-                                <w:color w:val="31849B" w:themeColor="accent5" w:themeShade="BF"/>
-                                <w:sz w:val="36"/>
-                                <w:lang w:val="nl-NL"/>
-                              </w:rPr>
-                              <w:t>Humblot</w:t>
-                            </w:r>
-                            <w:proofErr w:type="spellEnd"/>
-                            <w:r>
-                              <w:rPr>
-                                <w:rFonts w:ascii="Segoe UI Light" w:hAnsi="Segoe UI Light" w:cs="Segoe UI Light"/>
-                                <w:color w:val="31849B" w:themeColor="accent5" w:themeShade="BF"/>
-                                <w:sz w:val="36"/>
-                                <w:lang w:val="nl-NL"/>
-                              </w:rPr>
-                              <w:t xml:space="preserve"> - 17</w:t>
+                              <w:t>Florian Humblot - 17</w:t>
                             </w:r>
                             <w:r>
                               <w:rPr>
@@ -283,27 +263,7 @@
                           <w:sz w:val="36"/>
                           <w:lang w:val="nl-NL"/>
                         </w:rPr>
-                        <w:t xml:space="preserve">Florian </w:t>
-                      </w:r>
-                      <w:proofErr w:type="spellStart"/>
-                      <w:r>
-                        <w:rPr>
-                          <w:rFonts w:ascii="Segoe UI Light" w:hAnsi="Segoe UI Light" w:cs="Segoe UI Light"/>
-                          <w:color w:val="31849B" w:themeColor="accent5" w:themeShade="BF"/>
-                          <w:sz w:val="36"/>
-                          <w:lang w:val="nl-NL"/>
-                        </w:rPr>
-                        <w:t>Humblot</w:t>
-                      </w:r>
-                      <w:proofErr w:type="spellEnd"/>
-                      <w:r>
-                        <w:rPr>
-                          <w:rFonts w:ascii="Segoe UI Light" w:hAnsi="Segoe UI Light" w:cs="Segoe UI Light"/>
-                          <w:color w:val="31849B" w:themeColor="accent5" w:themeShade="BF"/>
-                          <w:sz w:val="36"/>
-                          <w:lang w:val="nl-NL"/>
-                        </w:rPr>
-                        <w:t xml:space="preserve"> - 17</w:t>
+                        <w:t>Florian Humblot - 17</w:t>
                       </w:r>
                       <w:r>
                         <w:rPr>
@@ -412,6 +372,12 @@
     <w:sdt>
       <w:sdtPr>
         <w:rPr>
+          <w:rFonts w:ascii="Quicksand Book" w:eastAsiaTheme="minorHAnsi" w:hAnsi="Quicksand Book" w:cstheme="minorBidi"/>
+          <w:b w:val="0"/>
+          <w:bCs w:val="0"/>
+          <w:color w:val="auto"/>
+          <w:sz w:val="20"/>
+          <w:szCs w:val="22"/>
           <w:lang w:val="nl-NL"/>
         </w:rPr>
         <w:id w:val="292790697"/>
@@ -422,17 +388,13 @@
       </w:sdtPr>
       <w:sdtEndPr>
         <w:rPr>
-          <w:rFonts w:ascii="Quicksand Book" w:eastAsiaTheme="minorHAnsi" w:hAnsi="Quicksand Book" w:cstheme="minorBidi"/>
-          <w:color w:val="auto"/>
-          <w:sz w:val="20"/>
-          <w:szCs w:val="22"/>
           <w:lang w:val="en-US"/>
         </w:rPr>
       </w:sdtEndPr>
       <w:sdtContent>
         <w:p>
           <w:pPr>
-            <w:pStyle w:val="Kopvaninhoudsopgave"/>
+            <w:pStyle w:val="TOCHeading"/>
           </w:pPr>
           <w:r>
             <w:rPr>
@@ -443,7 +405,7 @@
         </w:p>
         <w:p>
           <w:pPr>
-            <w:pStyle w:val="Inhopg2"/>
+            <w:pStyle w:val="TOC2"/>
             <w:tabs>
               <w:tab w:val="right" w:leader="dot" w:pos="9350"/>
             </w:tabs>
@@ -534,7 +496,7 @@
         </w:p>
         <w:p>
           <w:pPr>
-            <w:pStyle w:val="Inhopg2"/>
+            <w:pStyle w:val="TOC2"/>
             <w:tabs>
               <w:tab w:val="right" w:leader="dot" w:pos="9350"/>
             </w:tabs>
@@ -604,7 +566,7 @@
         </w:p>
         <w:p>
           <w:pPr>
-            <w:pStyle w:val="Inhopg2"/>
+            <w:pStyle w:val="TOC2"/>
             <w:tabs>
               <w:tab w:val="right" w:leader="dot" w:pos="9350"/>
             </w:tabs>
@@ -674,7 +636,7 @@
         </w:p>
         <w:p>
           <w:pPr>
-            <w:pStyle w:val="Inhopg2"/>
+            <w:pStyle w:val="TOC2"/>
             <w:tabs>
               <w:tab w:val="right" w:leader="dot" w:pos="9350"/>
             </w:tabs>
@@ -744,7 +706,7 @@
         </w:p>
         <w:p>
           <w:pPr>
-            <w:pStyle w:val="Inhopg2"/>
+            <w:pStyle w:val="TOC2"/>
             <w:tabs>
               <w:tab w:val="right" w:leader="dot" w:pos="9350"/>
             </w:tabs>
@@ -846,7 +808,7 @@
     </w:p>
     <w:p>
       <w:pPr>
-        <w:pStyle w:val="Kop2"/>
+        <w:pStyle w:val="Heading2"/>
         <w:numPr>
           <w:ilvl w:val="0"/>
           <w:numId w:val="0"/>
@@ -907,7 +869,7 @@
     </w:p>
     <w:p>
       <w:pPr>
-        <w:pStyle w:val="Kop2"/>
+        <w:pStyle w:val="Heading2"/>
         <w:numPr>
           <w:ilvl w:val="0"/>
           <w:numId w:val="0"/>
@@ -946,7 +908,7 @@
     </w:p>
     <w:p>
       <w:pPr>
-        <w:pStyle w:val="Lijstalinea"/>
+        <w:pStyle w:val="ListParagraph"/>
         <w:numPr>
           <w:ilvl w:val="0"/>
           <w:numId w:val="4"/>
@@ -966,7 +928,7 @@
     </w:p>
     <w:p>
       <w:pPr>
-        <w:pStyle w:val="Lijstalinea"/>
+        <w:pStyle w:val="ListParagraph"/>
         <w:numPr>
           <w:ilvl w:val="1"/>
           <w:numId w:val="4"/>
@@ -986,7 +948,7 @@
     </w:p>
     <w:p>
       <w:pPr>
-        <w:pStyle w:val="Lijstalinea"/>
+        <w:pStyle w:val="ListParagraph"/>
         <w:numPr>
           <w:ilvl w:val="2"/>
           <w:numId w:val="4"/>
@@ -1022,7 +984,7 @@
     </w:p>
     <w:p>
       <w:pPr>
-        <w:pStyle w:val="Lijstalinea"/>
+        <w:pStyle w:val="ListParagraph"/>
         <w:numPr>
           <w:ilvl w:val="2"/>
           <w:numId w:val="4"/>
@@ -1138,7 +1100,7 @@
     </w:p>
     <w:p>
       <w:pPr>
-        <w:pStyle w:val="Lijstalinea"/>
+        <w:pStyle w:val="ListParagraph"/>
         <w:numPr>
           <w:ilvl w:val="1"/>
           <w:numId w:val="4"/>
@@ -1160,7 +1122,7 @@
     </w:p>
     <w:p>
       <w:pPr>
-        <w:pStyle w:val="Lijstalinea"/>
+        <w:pStyle w:val="ListParagraph"/>
         <w:numPr>
           <w:ilvl w:val="2"/>
           <w:numId w:val="4"/>
@@ -1214,7 +1176,7 @@
     </w:p>
     <w:p>
       <w:pPr>
-        <w:pStyle w:val="Lijstalinea"/>
+        <w:pStyle w:val="ListParagraph"/>
         <w:numPr>
           <w:ilvl w:val="2"/>
           <w:numId w:val="4"/>
@@ -1259,7 +1221,7 @@
     </w:p>
     <w:p>
       <w:pPr>
-        <w:pStyle w:val="Lijstalinea"/>
+        <w:pStyle w:val="ListParagraph"/>
         <w:numPr>
           <w:ilvl w:val="0"/>
           <w:numId w:val="4"/>
@@ -1281,7 +1243,7 @@
     </w:p>
     <w:p>
       <w:pPr>
-        <w:pStyle w:val="Lijstalinea"/>
+        <w:pStyle w:val="ListParagraph"/>
         <w:numPr>
           <w:ilvl w:val="1"/>
           <w:numId w:val="4"/>
@@ -1301,7 +1263,7 @@
     </w:p>
     <w:p>
       <w:pPr>
-        <w:pStyle w:val="Lijstalinea"/>
+        <w:pStyle w:val="ListParagraph"/>
         <w:numPr>
           <w:ilvl w:val="2"/>
           <w:numId w:val="4"/>
@@ -1337,7 +1299,7 @@
     </w:p>
     <w:p>
       <w:pPr>
-        <w:pStyle w:val="Lijstalinea"/>
+        <w:pStyle w:val="ListParagraph"/>
         <w:numPr>
           <w:ilvl w:val="2"/>
           <w:numId w:val="4"/>
@@ -1373,7 +1335,7 @@
     </w:p>
     <w:p>
       <w:pPr>
-        <w:pStyle w:val="Lijstalinea"/>
+        <w:pStyle w:val="ListParagraph"/>
         <w:numPr>
           <w:ilvl w:val="1"/>
           <w:numId w:val="4"/>
@@ -1395,7 +1357,7 @@
     </w:p>
     <w:p>
       <w:pPr>
-        <w:pStyle w:val="Lijstalinea"/>
+        <w:pStyle w:val="ListParagraph"/>
         <w:numPr>
           <w:ilvl w:val="2"/>
           <w:numId w:val="4"/>
@@ -1415,7 +1377,7 @@
     </w:p>
     <w:p>
       <w:pPr>
-        <w:pStyle w:val="Lijstalinea"/>
+        <w:pStyle w:val="ListParagraph"/>
         <w:numPr>
           <w:ilvl w:val="0"/>
           <w:numId w:val="4"/>
@@ -1453,7 +1415,7 @@
     </w:p>
     <w:p>
       <w:pPr>
-        <w:pStyle w:val="Lijstalinea"/>
+        <w:pStyle w:val="ListParagraph"/>
         <w:numPr>
           <w:ilvl w:val="1"/>
           <w:numId w:val="4"/>
@@ -1473,7 +1435,7 @@
     </w:p>
     <w:p>
       <w:pPr>
-        <w:pStyle w:val="Lijstalinea"/>
+        <w:pStyle w:val="ListParagraph"/>
         <w:numPr>
           <w:ilvl w:val="2"/>
           <w:numId w:val="4"/>
@@ -1493,7 +1455,7 @@
     </w:p>
     <w:p>
       <w:pPr>
-        <w:pStyle w:val="Lijstalinea"/>
+        <w:pStyle w:val="ListParagraph"/>
         <w:numPr>
           <w:ilvl w:val="2"/>
           <w:numId w:val="4"/>
@@ -1522,7 +1484,7 @@
     </w:p>
     <w:p>
       <w:pPr>
-        <w:pStyle w:val="Lijstalinea"/>
+        <w:pStyle w:val="ListParagraph"/>
         <w:numPr>
           <w:ilvl w:val="1"/>
           <w:numId w:val="4"/>
@@ -1544,7 +1506,7 @@
     </w:p>
     <w:p>
       <w:pPr>
-        <w:pStyle w:val="Lijstalinea"/>
+        <w:pStyle w:val="ListParagraph"/>
         <w:numPr>
           <w:ilvl w:val="2"/>
           <w:numId w:val="4"/>
@@ -1564,7 +1526,7 @@
     </w:p>
     <w:p>
       <w:pPr>
-        <w:pStyle w:val="Lijstalinea"/>
+        <w:pStyle w:val="ListParagraph"/>
         <w:numPr>
           <w:ilvl w:val="0"/>
           <w:numId w:val="4"/>
@@ -1584,7 +1546,7 @@
     </w:p>
     <w:p>
       <w:pPr>
-        <w:pStyle w:val="Lijstalinea"/>
+        <w:pStyle w:val="ListParagraph"/>
         <w:numPr>
           <w:ilvl w:val="1"/>
           <w:numId w:val="4"/>
@@ -1604,7 +1566,7 @@
     </w:p>
     <w:p>
       <w:pPr>
-        <w:pStyle w:val="Lijstalinea"/>
+        <w:pStyle w:val="ListParagraph"/>
         <w:numPr>
           <w:ilvl w:val="2"/>
           <w:numId w:val="4"/>
@@ -1624,7 +1586,7 @@
     </w:p>
     <w:p>
       <w:pPr>
-        <w:pStyle w:val="Lijstalinea"/>
+        <w:pStyle w:val="ListParagraph"/>
         <w:numPr>
           <w:ilvl w:val="1"/>
           <w:numId w:val="4"/>
@@ -1646,7 +1608,7 @@
     </w:p>
     <w:p>
       <w:pPr>
-        <w:pStyle w:val="Lijstalinea"/>
+        <w:pStyle w:val="ListParagraph"/>
         <w:numPr>
           <w:ilvl w:val="2"/>
           <w:numId w:val="4"/>
@@ -1662,6 +1624,26 @@
           <w:lang w:val="nl-NL"/>
         </w:rPr>
         <w:t>Moeilijker om over na te denken/te implementeren dan een 2 dimensionale array of vector</w:t>
+      </w:r>
+    </w:p>
+    <w:p>
+      <w:pPr>
+        <w:pStyle w:val="ListParagraph"/>
+        <w:numPr>
+          <w:ilvl w:val="2"/>
+          <w:numId w:val="4"/>
+        </w:numPr>
+        <w:rPr>
+          <w:rFonts w:ascii="Segoe UI Light" w:hAnsi="Segoe UI Light" w:cs="Segoe UI Light"/>
+          <w:lang w:val="nl-NL"/>
+        </w:rPr>
+      </w:pPr>
+      <w:r>
+        <w:rPr>
+          <w:rFonts w:ascii="Segoe UI Light" w:hAnsi="Segoe UI Light" w:cs="Segoe UI Light"/>
+          <w:lang w:val="nl-NL"/>
+        </w:rPr>
+        <w:t>Handmatige memory management voor de 1-D array.</w:t>
       </w:r>
     </w:p>
     <w:p>
@@ -1688,7 +1670,7 @@
     </w:p>
     <w:p>
       <w:pPr>
-        <w:pStyle w:val="Kop2"/>
+        <w:pStyle w:val="Heading2"/>
         <w:numPr>
           <w:ilvl w:val="0"/>
           <w:numId w:val="0"/>
@@ -1698,8 +1680,6 @@
           <w:lang w:val="nl-NL"/>
         </w:rPr>
       </w:pPr>
-      <w:bookmarkStart w:id="3" w:name="_GoBack"/>
-      <w:bookmarkEnd w:id="3"/>
       <w:r>
         <w:rPr>
           <w:rFonts w:ascii="Segoe UI Light" w:hAnsi="Segoe UI Light" w:cs="Segoe UI Light"/>
@@ -1778,7 +1758,7 @@
           <w:rFonts w:ascii="Segoe UI Light" w:hAnsi="Segoe UI Light" w:cs="Segoe UI Light"/>
           <w:lang w:val="nl-NL"/>
         </w:rPr>
-        <w:t>vector</w:t>
+        <w:t>array</w:t>
       </w:r>
       <w:r>
         <w:rPr>
@@ -1792,7 +1772,21 @@
           <w:rFonts w:ascii="Segoe UI Light" w:hAnsi="Segoe UI Light" w:cs="Segoe UI Light"/>
           <w:lang w:val="nl-NL"/>
         </w:rPr>
-        <w:t xml:space="preserve"> Dit omdat de overhead van een vector tegenover een array minimaal is en </w:t>
+        <w:t xml:space="preserve"> </w:t>
+      </w:r>
+      <w:r>
+        <w:rPr>
+          <w:rFonts w:ascii="Segoe UI Light" w:hAnsi="Segoe UI Light" w:cs="Segoe UI Light"/>
+          <w:lang w:val="nl-NL"/>
+        </w:rPr>
+        <w:t xml:space="preserve">dit omdat wij </w:t>
+      </w:r>
+      <w:r>
+        <w:rPr>
+          <w:rFonts w:ascii="Segoe UI Light" w:hAnsi="Segoe UI Light" w:cs="Segoe UI Light"/>
+          <w:lang w:val="nl-NL"/>
+        </w:rPr>
+        <w:t xml:space="preserve">zo min mogelijk overhead willen hebben voor het accessen van array elementen. Door middel van </w:t>
       </w:r>
       <w:proofErr w:type="spellStart"/>
       <w:r>
@@ -1800,7 +1794,7 @@
           <w:rFonts w:ascii="Segoe UI Light" w:hAnsi="Segoe UI Light" w:cs="Segoe UI Light"/>
           <w:lang w:val="nl-NL"/>
         </w:rPr>
-        <w:t>vectors</w:t>
+        <w:t>raw</w:t>
       </w:r>
       <w:proofErr w:type="spellEnd"/>
       <w:r>
@@ -1808,7 +1802,7 @@
           <w:rFonts w:ascii="Segoe UI Light" w:hAnsi="Segoe UI Light" w:cs="Segoe UI Light"/>
           <w:lang w:val="nl-NL"/>
         </w:rPr>
-        <w:t xml:space="preserve"> makkelijker te beheren zijn dan arrays. De </w:t>
+        <w:t xml:space="preserve">-pointers te gebruiken kunnen wij direct het geheugen aanspreken en op die manier de </w:t>
       </w:r>
       <w:proofErr w:type="spellStart"/>
       <w:r>
@@ -1816,7 +1810,7 @@
           <w:rFonts w:ascii="Segoe UI Light" w:hAnsi="Segoe UI Light" w:cs="Segoe UI Light"/>
           <w:lang w:val="nl-NL"/>
         </w:rPr>
-        <w:t>linked</w:t>
+        <w:t>latency</w:t>
       </w:r>
       <w:proofErr w:type="spellEnd"/>
       <w:r>
@@ -1824,90 +1818,12 @@
           <w:rFonts w:ascii="Segoe UI Light" w:hAnsi="Segoe UI Light" w:cs="Segoe UI Light"/>
           <w:lang w:val="nl-NL"/>
         </w:rPr>
-        <w:t xml:space="preserve"> </w:t>
-      </w:r>
-      <w:proofErr w:type="spellStart"/>
-      <w:r>
-        <w:rPr>
-          <w:rFonts w:ascii="Segoe UI Light" w:hAnsi="Segoe UI Light" w:cs="Segoe UI Light"/>
-          <w:lang w:val="nl-NL"/>
-        </w:rPr>
-        <w:t>lists</w:t>
-      </w:r>
-      <w:proofErr w:type="spellEnd"/>
-      <w:r>
-        <w:rPr>
-          <w:rFonts w:ascii="Segoe UI Light" w:hAnsi="Segoe UI Light" w:cs="Segoe UI Light"/>
-          <w:lang w:val="nl-NL"/>
-        </w:rPr>
-        <w:t xml:space="preserve"> hebben wij niet gekozen omdat wij voornamelijk bezig zullen zijn met access en niet met het maken van de structuur, waarbij het voor </w:t>
-      </w:r>
-      <w:proofErr w:type="spellStart"/>
-      <w:r>
-        <w:rPr>
-          <w:rFonts w:ascii="Segoe UI Light" w:hAnsi="Segoe UI Light" w:cs="Segoe UI Light"/>
-          <w:lang w:val="nl-NL"/>
-        </w:rPr>
-        <w:t>linked</w:t>
-      </w:r>
-      <w:proofErr w:type="spellEnd"/>
-      <w:r>
-        <w:rPr>
-          <w:rFonts w:ascii="Segoe UI Light" w:hAnsi="Segoe UI Light" w:cs="Segoe UI Light"/>
-          <w:lang w:val="nl-NL"/>
-        </w:rPr>
-        <w:t xml:space="preserve"> </w:t>
-      </w:r>
-      <w:proofErr w:type="spellStart"/>
-      <w:r>
-        <w:rPr>
-          <w:rFonts w:ascii="Segoe UI Light" w:hAnsi="Segoe UI Light" w:cs="Segoe UI Light"/>
-          <w:lang w:val="nl-NL"/>
-        </w:rPr>
-        <w:t>lists</w:t>
-      </w:r>
-      <w:proofErr w:type="spellEnd"/>
-      <w:r>
-        <w:rPr>
-          <w:rFonts w:ascii="Segoe UI Light" w:hAnsi="Segoe UI Light" w:cs="Segoe UI Light"/>
-          <w:lang w:val="nl-NL"/>
-        </w:rPr>
-        <w:t xml:space="preserve"> moeilijker is om een bepaalde pixel op te vragen omdat die structuur geen random access biedt.</w:t>
-      </w:r>
-      <w:r>
-        <w:rPr>
-          <w:rFonts w:ascii="Segoe UI Light" w:hAnsi="Segoe UI Light" w:cs="Segoe UI Light"/>
-          <w:lang w:val="nl-NL"/>
-        </w:rPr>
-        <w:t xml:space="preserve"> </w:t>
-      </w:r>
-      <w:r>
-        <w:rPr>
-          <w:rFonts w:ascii="Segoe UI Light" w:hAnsi="Segoe UI Light" w:cs="Segoe UI Light"/>
-          <w:lang w:val="nl-NL"/>
-        </w:rPr>
-        <w:t xml:space="preserve">Ook hebben we uiteindelijk niet gekozen voor een twee dimensionale structuur van arrays of </w:t>
-      </w:r>
-      <w:proofErr w:type="spellStart"/>
-      <w:r>
-        <w:rPr>
-          <w:rFonts w:ascii="Segoe UI Light" w:hAnsi="Segoe UI Light" w:cs="Segoe UI Light"/>
-          <w:lang w:val="nl-NL"/>
-        </w:rPr>
-        <w:t>vectors</w:t>
-      </w:r>
-      <w:proofErr w:type="spellEnd"/>
-      <w:r>
-        <w:rPr>
-          <w:rFonts w:ascii="Segoe UI Light" w:hAnsi="Segoe UI Light" w:cs="Segoe UI Light"/>
-          <w:lang w:val="nl-NL"/>
-        </w:rPr>
-        <w:t xml:space="preserve"> om de hoeveelheid array access operations te verlagen en op die manier efficiënter bij de data te kunnen komen.</w:t>
-      </w:r>
-    </w:p>
-    <w:p>
-      <w:pPr>
-        <w:pStyle w:val="Kop2"/>
+        <w:t xml:space="preserve"> te verminderen. </w:t>
+      </w:r>
+    </w:p>
+    <w:p>
+      <w:pPr>
+        <w:pStyle w:val="Heading2"/>
         <w:numPr>
           <w:ilvl w:val="0"/>
           <w:numId w:val="0"/>
@@ -1917,7 +1833,7 @@
           <w:lang w:val="nl-NL"/>
         </w:rPr>
       </w:pPr>
-      <w:bookmarkStart w:id="4" w:name="_Toc1921311"/>
+      <w:bookmarkStart w:id="3" w:name="_Toc1921311"/>
       <w:r>
         <w:rPr>
           <w:rFonts w:ascii="Segoe UI Light" w:hAnsi="Segoe UI Light" w:cs="Segoe UI Light"/>
@@ -1925,245 +1841,317 @@
         </w:rPr>
         <w:t>Implementatie</w:t>
       </w:r>
+      <w:bookmarkEnd w:id="3"/>
+    </w:p>
+    <w:p>
+      <w:pPr>
+        <w:rPr>
+          <w:rFonts w:ascii="Segoe UI Light" w:hAnsi="Segoe UI Light" w:cs="Segoe UI Light"/>
+          <w:i/>
+          <w:lang w:val="nl-NL"/>
+        </w:rPr>
+      </w:pPr>
+      <w:r>
+        <w:rPr>
+          <w:rFonts w:ascii="Segoe UI Light" w:hAnsi="Segoe UI Light" w:cs="Segoe UI Light"/>
+          <w:i/>
+          <w:lang w:val="nl-NL"/>
+        </w:rPr>
+        <w:t xml:space="preserve">Je geeft aan hoe deze keuze </w:t>
+      </w:r>
+      <w:r>
+        <w:rPr>
+          <w:rFonts w:ascii="Segoe UI Light" w:hAnsi="Segoe UI Light" w:cs="Segoe UI Light"/>
+          <w:i/>
+          <w:lang w:val="nl-NL"/>
+        </w:rPr>
+        <w:t>wordt</w:t>
+      </w:r>
+      <w:r>
+        <w:rPr>
+          <w:rFonts w:ascii="Segoe UI Light" w:hAnsi="Segoe UI Light" w:cs="Segoe UI Light"/>
+          <w:i/>
+          <w:lang w:val="nl-NL"/>
+        </w:rPr>
+        <w:t xml:space="preserve"> </w:t>
+      </w:r>
+      <w:proofErr w:type="spellStart"/>
+      <w:r>
+        <w:rPr>
+          <w:rFonts w:ascii="Segoe UI Light" w:hAnsi="Segoe UI Light" w:cs="Segoe UI Light"/>
+          <w:i/>
+          <w:lang w:val="nl-NL"/>
+        </w:rPr>
+        <w:t>geimplementeerd</w:t>
+      </w:r>
+      <w:proofErr w:type="spellEnd"/>
+      <w:r>
+        <w:rPr>
+          <w:rFonts w:ascii="Segoe UI Light" w:hAnsi="Segoe UI Light" w:cs="Segoe UI Light"/>
+          <w:i/>
+          <w:lang w:val="nl-NL"/>
+        </w:rPr>
+        <w:t xml:space="preserve"> in de code</w:t>
+      </w:r>
+    </w:p>
+    <w:p>
+      <w:pPr>
+        <w:rPr>
+          <w:rFonts w:ascii="Segoe UI Light" w:hAnsi="Segoe UI Light" w:cs="Segoe UI Light"/>
+          <w:lang w:val="nl-NL"/>
+        </w:rPr>
+      </w:pPr>
+      <w:r>
+        <w:rPr>
+          <w:rFonts w:ascii="Segoe UI Light" w:hAnsi="Segoe UI Light" w:cs="Segoe UI Light"/>
+          <w:lang w:val="nl-NL"/>
+        </w:rPr>
+        <w:t xml:space="preserve">Wij gaan de </w:t>
+      </w:r>
+      <w:proofErr w:type="spellStart"/>
+      <w:r>
+        <w:rPr>
+          <w:rFonts w:ascii="Segoe UI Light" w:hAnsi="Segoe UI Light" w:cs="Segoe UI Light"/>
+          <w:lang w:val="nl-NL"/>
+        </w:rPr>
+        <w:t>RGBImageStudent</w:t>
+      </w:r>
+      <w:proofErr w:type="spellEnd"/>
+      <w:r>
+        <w:rPr>
+          <w:rFonts w:ascii="Segoe UI Light" w:hAnsi="Segoe UI Light" w:cs="Segoe UI Light"/>
+          <w:lang w:val="nl-NL"/>
+        </w:rPr>
+        <w:t xml:space="preserve"> </w:t>
+      </w:r>
+      <w:proofErr w:type="spellStart"/>
+      <w:r>
+        <w:rPr>
+          <w:rFonts w:ascii="Segoe UI Light" w:hAnsi="Segoe UI Light" w:cs="Segoe UI Light"/>
+          <w:lang w:val="nl-NL"/>
+        </w:rPr>
+        <w:t>classe</w:t>
+      </w:r>
+      <w:proofErr w:type="spellEnd"/>
+      <w:r>
+        <w:rPr>
+          <w:rFonts w:ascii="Segoe UI Light" w:hAnsi="Segoe UI Light" w:cs="Segoe UI Light"/>
+          <w:lang w:val="nl-NL"/>
+        </w:rPr>
+        <w:t xml:space="preserve"> implementeren met een </w:t>
+      </w:r>
+      <w:r>
+        <w:rPr>
+          <w:rFonts w:ascii="Segoe UI Light" w:hAnsi="Segoe UI Light" w:cs="Segoe UI Light"/>
+          <w:lang w:val="nl-NL"/>
+        </w:rPr>
+        <w:t>1-D array</w:t>
+      </w:r>
+      <w:r>
+        <w:rPr>
+          <w:rFonts w:ascii="Segoe UI Light" w:hAnsi="Segoe UI Light" w:cs="Segoe UI Light"/>
+          <w:lang w:val="nl-NL"/>
+        </w:rPr>
+        <w:t xml:space="preserve"> van</w:t>
+      </w:r>
+      <w:r>
+        <w:rPr>
+          <w:rFonts w:ascii="Segoe UI Light" w:hAnsi="Segoe UI Light" w:cs="Segoe UI Light"/>
+          <w:lang w:val="nl-NL"/>
+        </w:rPr>
+        <w:t xml:space="preserve"> pointers naar</w:t>
+      </w:r>
+      <w:r>
+        <w:rPr>
+          <w:rFonts w:ascii="Segoe UI Light" w:hAnsi="Segoe UI Light" w:cs="Segoe UI Light"/>
+          <w:lang w:val="nl-NL"/>
+        </w:rPr>
+        <w:t xml:space="preserve"> RGB pixels.</w:t>
+      </w:r>
+      <w:r>
+        <w:rPr>
+          <w:rFonts w:ascii="Segoe UI Light" w:hAnsi="Segoe UI Light" w:cs="Segoe UI Light"/>
+          <w:lang w:val="nl-NL"/>
+        </w:rPr>
+        <w:t xml:space="preserve"> </w:t>
+      </w:r>
+      <w:r>
+        <w:rPr>
+          <w:rFonts w:ascii="Segoe UI Light" w:hAnsi="Segoe UI Light" w:cs="Segoe UI Light"/>
+          <w:lang w:val="nl-NL"/>
+        </w:rPr>
+        <w:t xml:space="preserve">In de </w:t>
+      </w:r>
+      <w:r>
+        <w:rPr>
+          <w:rFonts w:ascii="Segoe UI Light" w:hAnsi="Segoe UI Light" w:cs="Segoe UI Light"/>
+          <w:lang w:val="nl-NL"/>
+        </w:rPr>
+        <w:t xml:space="preserve">array </w:t>
+      </w:r>
+      <w:r>
+        <w:rPr>
+          <w:rFonts w:ascii="Segoe UI Light" w:hAnsi="Segoe UI Light" w:cs="Segoe UI Light"/>
+          <w:lang w:val="nl-NL"/>
+        </w:rPr>
+        <w:t>worden alle pixels sequentieel opgeslagen, alsof alle rijen van een matrix van pixels aan elkaar worden geplakt.</w:t>
+      </w:r>
+    </w:p>
+    <w:p>
+      <w:pPr>
+        <w:rPr>
+          <w:rFonts w:ascii="Segoe UI Light" w:hAnsi="Segoe UI Light" w:cs="Segoe UI Light"/>
+          <w:lang w:val="nl-NL"/>
+        </w:rPr>
+      </w:pPr>
+      <w:r>
+        <w:rPr>
+          <w:rFonts w:ascii="Segoe UI Light" w:hAnsi="Segoe UI Light" w:cs="Segoe UI Light"/>
+          <w:lang w:val="nl-NL"/>
+        </w:rPr>
+        <w:t xml:space="preserve">De </w:t>
+      </w:r>
+      <w:proofErr w:type="spellStart"/>
+      <w:r>
+        <w:rPr>
+          <w:rFonts w:ascii="Segoe UI Light" w:hAnsi="Segoe UI Light" w:cs="Segoe UI Light"/>
+          <w:lang w:val="nl-NL"/>
+        </w:rPr>
+        <w:t>IntensityImageStudent</w:t>
+      </w:r>
+      <w:proofErr w:type="spellEnd"/>
+      <w:r>
+        <w:rPr>
+          <w:rFonts w:ascii="Segoe UI Light" w:hAnsi="Segoe UI Light" w:cs="Segoe UI Light"/>
+          <w:lang w:val="nl-NL"/>
+        </w:rPr>
+        <w:t xml:space="preserve"> wordt op dezelfde wijze </w:t>
+      </w:r>
+      <w:proofErr w:type="spellStart"/>
+      <w:r>
+        <w:rPr>
+          <w:rFonts w:ascii="Segoe UI Light" w:hAnsi="Segoe UI Light" w:cs="Segoe UI Light"/>
+          <w:lang w:val="nl-NL"/>
+        </w:rPr>
+        <w:t>geimplementeerd</w:t>
+      </w:r>
+      <w:proofErr w:type="spellEnd"/>
+      <w:r>
+        <w:rPr>
+          <w:rFonts w:ascii="Segoe UI Light" w:hAnsi="Segoe UI Light" w:cs="Segoe UI Light"/>
+          <w:lang w:val="nl-NL"/>
+        </w:rPr>
+        <w:t xml:space="preserve"> alleen dan met een </w:t>
+      </w:r>
+      <w:proofErr w:type="spellStart"/>
+      <w:r>
+        <w:rPr>
+          <w:rFonts w:ascii="Segoe UI Light" w:hAnsi="Segoe UI Light" w:cs="Segoe UI Light"/>
+          <w:lang w:val="nl-NL"/>
+        </w:rPr>
+        <w:t>Intensity</w:t>
+      </w:r>
+      <w:proofErr w:type="spellEnd"/>
+      <w:r>
+        <w:rPr>
+          <w:rFonts w:ascii="Segoe UI Light" w:hAnsi="Segoe UI Light" w:cs="Segoe UI Light"/>
+          <w:lang w:val="nl-NL"/>
+        </w:rPr>
+        <w:t xml:space="preserve"> </w:t>
+      </w:r>
+      <w:r>
+        <w:rPr>
+          <w:rFonts w:ascii="Segoe UI Light" w:hAnsi="Segoe UI Light" w:cs="Segoe UI Light"/>
+          <w:lang w:val="nl-NL"/>
+        </w:rPr>
+        <w:t>pixel</w:t>
+      </w:r>
+      <w:r>
+        <w:rPr>
+          <w:rFonts w:ascii="Segoe UI Light" w:hAnsi="Segoe UI Light" w:cs="Segoe UI Light"/>
+          <w:lang w:val="nl-NL"/>
+        </w:rPr>
+        <w:t xml:space="preserve"> pointer</w:t>
+      </w:r>
+      <w:r>
+        <w:rPr>
+          <w:rFonts w:ascii="Segoe UI Light" w:hAnsi="Segoe UI Light" w:cs="Segoe UI Light"/>
+          <w:lang w:val="nl-NL"/>
+        </w:rPr>
+        <w:t xml:space="preserve"> </w:t>
+      </w:r>
+      <w:r>
+        <w:rPr>
+          <w:rFonts w:ascii="Segoe UI Light" w:hAnsi="Segoe UI Light" w:cs="Segoe UI Light"/>
+          <w:lang w:val="nl-NL"/>
+        </w:rPr>
+        <w:t>als onderliggend datatype in plaats van een RGB pixel</w:t>
+      </w:r>
+      <w:r>
+        <w:rPr>
+          <w:rFonts w:ascii="Segoe UI Light" w:hAnsi="Segoe UI Light" w:cs="Segoe UI Light"/>
+          <w:lang w:val="nl-NL"/>
+        </w:rPr>
+        <w:t xml:space="preserve"> pointer</w:t>
+      </w:r>
+      <w:bookmarkStart w:id="4" w:name="_GoBack"/>
       <w:bookmarkEnd w:id="4"/>
-    </w:p>
-    <w:p>
-      <w:pPr>
-        <w:rPr>
-          <w:rFonts w:ascii="Segoe UI Light" w:hAnsi="Segoe UI Light" w:cs="Segoe UI Light"/>
-          <w:i/>
-          <w:lang w:val="nl-NL"/>
-        </w:rPr>
-      </w:pPr>
-      <w:r>
-        <w:rPr>
-          <w:rFonts w:ascii="Segoe UI Light" w:hAnsi="Segoe UI Light" w:cs="Segoe UI Light"/>
-          <w:i/>
-          <w:lang w:val="nl-NL"/>
-        </w:rPr>
-        <w:t xml:space="preserve">Je geeft aan hoe deze keuze </w:t>
-      </w:r>
-      <w:r>
-        <w:rPr>
-          <w:rFonts w:ascii="Segoe UI Light" w:hAnsi="Segoe UI Light" w:cs="Segoe UI Light"/>
-          <w:i/>
-          <w:lang w:val="nl-NL"/>
-        </w:rPr>
-        <w:t>wordt</w:t>
-      </w:r>
-      <w:r>
-        <w:rPr>
-          <w:rFonts w:ascii="Segoe UI Light" w:hAnsi="Segoe UI Light" w:cs="Segoe UI Light"/>
-          <w:i/>
-          <w:lang w:val="nl-NL"/>
-        </w:rPr>
-        <w:t xml:space="preserve"> </w:t>
+      <w:r>
+        <w:rPr>
+          <w:rFonts w:ascii="Segoe UI Light" w:hAnsi="Segoe UI Light" w:cs="Segoe UI Light"/>
+          <w:lang w:val="nl-NL"/>
+        </w:rPr>
+        <w:t>.</w:t>
+      </w:r>
+    </w:p>
+    <w:p>
+      <w:pPr>
+        <w:rPr>
+          <w:rFonts w:ascii="Segoe UI Light" w:hAnsi="Segoe UI Light" w:cs="Segoe UI Light"/>
+          <w:lang w:val="nl-NL"/>
+        </w:rPr>
+      </w:pPr>
+      <w:r>
+        <w:rPr>
+          <w:rFonts w:ascii="Segoe UI Light" w:hAnsi="Segoe UI Light" w:cs="Segoe UI Light"/>
+          <w:lang w:val="nl-NL"/>
+        </w:rPr>
+        <w:t>Dit is handig omdat wij op deze manier makkelijk de pixel kunnen bepalen die wij op moeten halen/bewerken en het is een eenvoudige manier om zowel x/y coördinaten als een index te gebruiken.</w:t>
+      </w:r>
+    </w:p>
+    <w:p>
+      <w:pPr>
+        <w:rPr>
+          <w:rFonts w:ascii="Segoe UI Light" w:hAnsi="Segoe UI Light" w:cs="Segoe UI Light"/>
+          <w:lang w:val="nl-NL"/>
+        </w:rPr>
+      </w:pPr>
+      <w:r>
+        <w:rPr>
+          <w:rFonts w:ascii="Segoe UI Light" w:hAnsi="Segoe UI Light" w:cs="Segoe UI Light"/>
+          <w:lang w:val="nl-NL"/>
+        </w:rPr>
+        <w:t>Om de</w:t>
+      </w:r>
+      <w:r>
+        <w:rPr>
+          <w:rFonts w:ascii="Segoe UI Light" w:hAnsi="Segoe UI Light" w:cs="Segoe UI Light"/>
+          <w:lang w:val="nl-NL"/>
+        </w:rPr>
+        <w:t xml:space="preserve"> goeie pixel positie te bepalen kan “I” direct gebruikt worden na een check om te controleren of het opgevraagde element wel daadwerkelijk in de </w:t>
       </w:r>
       <w:proofErr w:type="spellStart"/>
       <w:r>
         <w:rPr>
           <w:rFonts w:ascii="Segoe UI Light" w:hAnsi="Segoe UI Light" w:cs="Segoe UI Light"/>
-          <w:i/>
-          <w:lang w:val="nl-NL"/>
-        </w:rPr>
-        <w:t>geimplementeerd</w:t>
+          <w:lang w:val="nl-NL"/>
+        </w:rPr>
+        <w:t>bounds</w:t>
       </w:r>
       <w:proofErr w:type="spellEnd"/>
       <w:r>
         <w:rPr>
           <w:rFonts w:ascii="Segoe UI Light" w:hAnsi="Segoe UI Light" w:cs="Segoe UI Light"/>
-          <w:i/>
-          <w:lang w:val="nl-NL"/>
-        </w:rPr>
-        <w:t xml:space="preserve"> in de code</w:t>
-      </w:r>
-    </w:p>
-    <w:p>
-      <w:pPr>
-        <w:rPr>
-          <w:rFonts w:ascii="Segoe UI Light" w:hAnsi="Segoe UI Light" w:cs="Segoe UI Light"/>
-          <w:lang w:val="nl-NL"/>
-        </w:rPr>
-      </w:pPr>
-      <w:r>
-        <w:rPr>
-          <w:rFonts w:ascii="Segoe UI Light" w:hAnsi="Segoe UI Light" w:cs="Segoe UI Light"/>
-          <w:lang w:val="nl-NL"/>
-        </w:rPr>
-        <w:t xml:space="preserve">Wij gaan de </w:t>
-      </w:r>
-      <w:proofErr w:type="spellStart"/>
-      <w:r>
-        <w:rPr>
-          <w:rFonts w:ascii="Segoe UI Light" w:hAnsi="Segoe UI Light" w:cs="Segoe UI Light"/>
-          <w:lang w:val="nl-NL"/>
-        </w:rPr>
-        <w:t>RGBImageStudent</w:t>
-      </w:r>
-      <w:proofErr w:type="spellEnd"/>
-      <w:r>
-        <w:rPr>
-          <w:rFonts w:ascii="Segoe UI Light" w:hAnsi="Segoe UI Light" w:cs="Segoe UI Light"/>
-          <w:lang w:val="nl-NL"/>
-        </w:rPr>
-        <w:t xml:space="preserve"> </w:t>
-      </w:r>
-      <w:proofErr w:type="spellStart"/>
-      <w:r>
-        <w:rPr>
-          <w:rFonts w:ascii="Segoe UI Light" w:hAnsi="Segoe UI Light" w:cs="Segoe UI Light"/>
-          <w:lang w:val="nl-NL"/>
-        </w:rPr>
-        <w:t>classe</w:t>
-      </w:r>
-      <w:proofErr w:type="spellEnd"/>
-      <w:r>
-        <w:rPr>
-          <w:rFonts w:ascii="Segoe UI Light" w:hAnsi="Segoe UI Light" w:cs="Segoe UI Light"/>
-          <w:lang w:val="nl-NL"/>
-        </w:rPr>
-        <w:t xml:space="preserve"> implementeren met een vector van RGB pixels.</w:t>
-      </w:r>
-      <w:r>
-        <w:rPr>
-          <w:rFonts w:ascii="Segoe UI Light" w:hAnsi="Segoe UI Light" w:cs="Segoe UI Light"/>
-          <w:lang w:val="nl-NL"/>
-        </w:rPr>
-        <w:t xml:space="preserve"> </w:t>
-      </w:r>
-      <w:r>
-        <w:rPr>
-          <w:rFonts w:ascii="Segoe UI Light" w:hAnsi="Segoe UI Light" w:cs="Segoe UI Light"/>
-          <w:lang w:val="nl-NL"/>
-        </w:rPr>
-        <w:t>In de vector worden alle pixels sequentieel opgeslagen, alsof alle rijen van een matrix van pixels aan elkaar worden geplakt.</w:t>
-      </w:r>
-    </w:p>
-    <w:p>
-      <w:pPr>
-        <w:rPr>
-          <w:rFonts w:ascii="Segoe UI Light" w:hAnsi="Segoe UI Light" w:cs="Segoe UI Light"/>
-          <w:lang w:val="nl-NL"/>
-        </w:rPr>
-      </w:pPr>
-      <w:r>
-        <w:rPr>
-          <w:rFonts w:ascii="Segoe UI Light" w:hAnsi="Segoe UI Light" w:cs="Segoe UI Light"/>
-          <w:lang w:val="nl-NL"/>
-        </w:rPr>
-        <w:t xml:space="preserve">De </w:t>
-      </w:r>
-      <w:proofErr w:type="spellStart"/>
-      <w:r>
-        <w:rPr>
-          <w:rFonts w:ascii="Segoe UI Light" w:hAnsi="Segoe UI Light" w:cs="Segoe UI Light"/>
-          <w:lang w:val="nl-NL"/>
-        </w:rPr>
-        <w:t>IntensityImageStudent</w:t>
-      </w:r>
-      <w:proofErr w:type="spellEnd"/>
-      <w:r>
-        <w:rPr>
-          <w:rFonts w:ascii="Segoe UI Light" w:hAnsi="Segoe UI Light" w:cs="Segoe UI Light"/>
-          <w:lang w:val="nl-NL"/>
-        </w:rPr>
-        <w:t xml:space="preserve"> wordt op dezelfde wijze </w:t>
-      </w:r>
-      <w:proofErr w:type="spellStart"/>
-      <w:r>
-        <w:rPr>
-          <w:rFonts w:ascii="Segoe UI Light" w:hAnsi="Segoe UI Light" w:cs="Segoe UI Light"/>
-          <w:lang w:val="nl-NL"/>
-        </w:rPr>
-        <w:t>geimplementeerd</w:t>
-      </w:r>
-      <w:proofErr w:type="spellEnd"/>
-      <w:r>
-        <w:rPr>
-          <w:rFonts w:ascii="Segoe UI Light" w:hAnsi="Segoe UI Light" w:cs="Segoe UI Light"/>
-          <w:lang w:val="nl-NL"/>
-        </w:rPr>
-        <w:t xml:space="preserve"> alleen dan met een </w:t>
-      </w:r>
-      <w:proofErr w:type="spellStart"/>
-      <w:r>
-        <w:rPr>
-          <w:rFonts w:ascii="Segoe UI Light" w:hAnsi="Segoe UI Light" w:cs="Segoe UI Light"/>
-          <w:lang w:val="nl-NL"/>
-        </w:rPr>
-        <w:t>Intensity</w:t>
-      </w:r>
-      <w:proofErr w:type="spellEnd"/>
-      <w:r>
-        <w:rPr>
-          <w:rFonts w:ascii="Segoe UI Light" w:hAnsi="Segoe UI Light" w:cs="Segoe UI Light"/>
-          <w:lang w:val="nl-NL"/>
-        </w:rPr>
-        <w:t xml:space="preserve"> </w:t>
-      </w:r>
-      <w:r>
-        <w:rPr>
-          <w:rFonts w:ascii="Segoe UI Light" w:hAnsi="Segoe UI Light" w:cs="Segoe UI Light"/>
-          <w:lang w:val="nl-NL"/>
-        </w:rPr>
-        <w:t xml:space="preserve">pixel </w:t>
-      </w:r>
-      <w:r>
-        <w:rPr>
-          <w:rFonts w:ascii="Segoe UI Light" w:hAnsi="Segoe UI Light" w:cs="Segoe UI Light"/>
-          <w:lang w:val="nl-NL"/>
-        </w:rPr>
-        <w:t>als onderliggend datatype in plaats van een RGB pixel.</w:t>
-      </w:r>
-    </w:p>
-    <w:p>
-      <w:pPr>
-        <w:rPr>
-          <w:rFonts w:ascii="Segoe UI Light" w:hAnsi="Segoe UI Light" w:cs="Segoe UI Light"/>
-          <w:lang w:val="nl-NL"/>
-        </w:rPr>
-      </w:pPr>
-      <w:r>
-        <w:rPr>
-          <w:rFonts w:ascii="Segoe UI Light" w:hAnsi="Segoe UI Light" w:cs="Segoe UI Light"/>
-          <w:lang w:val="nl-NL"/>
-        </w:rPr>
-        <w:t>Dit is handig omdat wij op deze manier makkelijk de pixel kunnen bepalen die wij op moeten halen/bewerken en het is een eenvoudige manier om zowel x/y coördinaten als een index te gebruiken.</w:t>
-      </w:r>
-    </w:p>
-    <w:p>
-      <w:pPr>
-        <w:rPr>
-          <w:rFonts w:ascii="Segoe UI Light" w:hAnsi="Segoe UI Light" w:cs="Segoe UI Light"/>
-          <w:lang w:val="nl-NL"/>
-        </w:rPr>
-      </w:pPr>
-      <w:r>
-        <w:rPr>
-          <w:rFonts w:ascii="Segoe UI Light" w:hAnsi="Segoe UI Light" w:cs="Segoe UI Light"/>
-          <w:lang w:val="nl-NL"/>
-        </w:rPr>
-        <w:t>Om de</w:t>
-      </w:r>
-      <w:r>
-        <w:rPr>
-          <w:rFonts w:ascii="Segoe UI Light" w:hAnsi="Segoe UI Light" w:cs="Segoe UI Light"/>
-          <w:lang w:val="nl-NL"/>
-        </w:rPr>
-        <w:t xml:space="preserve"> goeie pixel positie te bepalen kan “I” direct gebruikt worden na een check om te controleren of het opgevraagde element wel daadwerkelijk in de </w:t>
-      </w:r>
-      <w:proofErr w:type="spellStart"/>
-      <w:r>
-        <w:rPr>
-          <w:rFonts w:ascii="Segoe UI Light" w:hAnsi="Segoe UI Light" w:cs="Segoe UI Light"/>
-          <w:lang w:val="nl-NL"/>
-        </w:rPr>
-        <w:t>bounds</w:t>
-      </w:r>
-      <w:proofErr w:type="spellEnd"/>
-      <w:r>
-        <w:rPr>
-          <w:rFonts w:ascii="Segoe UI Light" w:hAnsi="Segoe UI Light" w:cs="Segoe UI Light"/>
           <w:lang w:val="nl-NL"/>
         </w:rPr>
         <w:t xml:space="preserve"> past. Voor de x/y access is het een kwestie om de “x” te vermenigvuldigen met de breedte van het plaatje en daar de “y” bij op te tellen om zo de index te krijgen.</w:t>
@@ -2179,7 +2167,7 @@
     </w:p>
     <w:p>
       <w:pPr>
-        <w:pStyle w:val="Kop2"/>
+        <w:pStyle w:val="Heading2"/>
         <w:numPr>
           <w:ilvl w:val="0"/>
           <w:numId w:val="0"/>
@@ -2328,7 +2316,7 @@
     <w:lvl w:ilvl="0">
       <w:start w:val="1"/>
       <w:numFmt w:val="decimal"/>
-      <w:pStyle w:val="Kop1"/>
+      <w:pStyle w:val="Heading1"/>
       <w:lvlText w:val="%1."/>
       <w:lvlJc w:val="left"/>
       <w:pPr>
@@ -2341,7 +2329,7 @@
     <w:lvl w:ilvl="1">
       <w:start w:val="1"/>
       <w:numFmt w:val="decimal"/>
-      <w:pStyle w:val="Kop2"/>
+      <w:pStyle w:val="Heading2"/>
       <w:lvlText w:val="%1.%2."/>
       <w:lvlJc w:val="left"/>
       <w:pPr>
@@ -2957,7 +2945,7 @@
     <w:lsdException w:name="Hashtag" w:semiHidden="1" w:unhideWhenUsed="1"/>
     <w:lsdException w:name="Unresolved Mention" w:semiHidden="1" w:unhideWhenUsed="1"/>
   </w:latentStyles>
-  <w:style w:type="paragraph" w:default="1" w:styleId="Standaard">
+  <w:style w:type="paragraph" w:default="1" w:styleId="Normal">
     <w:name w:val="Normal"/>
     <w:qFormat/>
     <w:rsid w:val="00DE73A8"/>
@@ -2969,11 +2957,11 @@
       <w:sz w:val="20"/>
     </w:rPr>
   </w:style>
-  <w:style w:type="paragraph" w:styleId="Kop1">
+  <w:style w:type="paragraph" w:styleId="Heading1">
     <w:name w:val="heading 1"/>
-    <w:basedOn w:val="Standaard"/>
-    <w:next w:val="Standaard"/>
-    <w:link w:val="Kop1Char"/>
+    <w:basedOn w:val="Normal"/>
+    <w:next w:val="Normal"/>
+    <w:link w:val="Heading1Char"/>
     <w:uiPriority w:val="9"/>
     <w:qFormat/>
     <w:rsid w:val="00AA4E13"/>
@@ -2996,11 +2984,11 @@
       <w:szCs w:val="28"/>
     </w:rPr>
   </w:style>
-  <w:style w:type="paragraph" w:styleId="Kop2">
+  <w:style w:type="paragraph" w:styleId="Heading2">
     <w:name w:val="heading 2"/>
-    <w:basedOn w:val="Standaard"/>
-    <w:next w:val="Standaard"/>
-    <w:link w:val="Kop2Char"/>
+    <w:basedOn w:val="Normal"/>
+    <w:next w:val="Normal"/>
+    <w:link w:val="Heading2Char"/>
     <w:uiPriority w:val="9"/>
     <w:unhideWhenUsed/>
     <w:qFormat/>
@@ -3024,11 +3012,11 @@
       <w:szCs w:val="26"/>
     </w:rPr>
   </w:style>
-  <w:style w:type="paragraph" w:styleId="Kop3">
+  <w:style w:type="paragraph" w:styleId="Heading3">
     <w:name w:val="heading 3"/>
-    <w:basedOn w:val="Standaard"/>
-    <w:next w:val="Standaard"/>
-    <w:link w:val="Kop3Char"/>
+    <w:basedOn w:val="Normal"/>
+    <w:next w:val="Normal"/>
+    <w:link w:val="Heading3Char"/>
     <w:uiPriority w:val="9"/>
     <w:semiHidden/>
     <w:unhideWhenUsed/>
@@ -3048,11 +3036,11 @@
       <w:color w:val="C00000"/>
     </w:rPr>
   </w:style>
-  <w:style w:type="paragraph" w:styleId="Kop4">
+  <w:style w:type="paragraph" w:styleId="Heading4">
     <w:name w:val="heading 4"/>
-    <w:basedOn w:val="Standaard"/>
-    <w:next w:val="Standaard"/>
-    <w:link w:val="Kop4Char"/>
+    <w:basedOn w:val="Normal"/>
+    <w:next w:val="Normal"/>
+    <w:link w:val="Heading4Char"/>
     <w:uiPriority w:val="9"/>
     <w:semiHidden/>
     <w:unhideWhenUsed/>
@@ -3073,11 +3061,11 @@
       <w:color w:val="4F81BD" w:themeColor="accent1"/>
     </w:rPr>
   </w:style>
-  <w:style w:type="paragraph" w:styleId="Kop5">
+  <w:style w:type="paragraph" w:styleId="Heading5">
     <w:name w:val="heading 5"/>
-    <w:basedOn w:val="Standaard"/>
-    <w:next w:val="Standaard"/>
-    <w:link w:val="Kop5Char"/>
+    <w:basedOn w:val="Normal"/>
+    <w:next w:val="Normal"/>
+    <w:link w:val="Heading5Char"/>
     <w:uiPriority w:val="9"/>
     <w:semiHidden/>
     <w:unhideWhenUsed/>
@@ -3094,11 +3082,11 @@
       <w:color w:val="243F60" w:themeColor="accent1" w:themeShade="7F"/>
     </w:rPr>
   </w:style>
-  <w:style w:type="paragraph" w:styleId="Kop6">
+  <w:style w:type="paragraph" w:styleId="Heading6">
     <w:name w:val="heading 6"/>
-    <w:basedOn w:val="Standaard"/>
-    <w:next w:val="Standaard"/>
-    <w:link w:val="Kop6Char"/>
+    <w:basedOn w:val="Normal"/>
+    <w:next w:val="Normal"/>
+    <w:link w:val="Heading6Char"/>
     <w:uiPriority w:val="9"/>
     <w:semiHidden/>
     <w:unhideWhenUsed/>
@@ -3117,11 +3105,11 @@
       <w:color w:val="243F60" w:themeColor="accent1" w:themeShade="7F"/>
     </w:rPr>
   </w:style>
-  <w:style w:type="paragraph" w:styleId="Kop7">
+  <w:style w:type="paragraph" w:styleId="Heading7">
     <w:name w:val="heading 7"/>
-    <w:basedOn w:val="Standaard"/>
-    <w:next w:val="Standaard"/>
-    <w:link w:val="Kop7Char"/>
+    <w:basedOn w:val="Normal"/>
+    <w:next w:val="Normal"/>
+    <w:link w:val="Heading7Char"/>
     <w:uiPriority w:val="9"/>
     <w:semiHidden/>
     <w:unhideWhenUsed/>
@@ -3140,11 +3128,11 @@
       <w:color w:val="404040" w:themeColor="text1" w:themeTint="BF"/>
     </w:rPr>
   </w:style>
-  <w:style w:type="paragraph" w:styleId="Kop8">
+  <w:style w:type="paragraph" w:styleId="Heading8">
     <w:name w:val="heading 8"/>
-    <w:basedOn w:val="Standaard"/>
-    <w:next w:val="Standaard"/>
-    <w:link w:val="Kop8Char"/>
+    <w:basedOn w:val="Normal"/>
+    <w:next w:val="Normal"/>
+    <w:link w:val="Heading8Char"/>
     <w:uiPriority w:val="9"/>
     <w:semiHidden/>
     <w:unhideWhenUsed/>
@@ -3162,11 +3150,11 @@
       <w:szCs w:val="20"/>
     </w:rPr>
   </w:style>
-  <w:style w:type="paragraph" w:styleId="Kop9">
+  <w:style w:type="paragraph" w:styleId="Heading9">
     <w:name w:val="heading 9"/>
-    <w:basedOn w:val="Standaard"/>
-    <w:next w:val="Standaard"/>
-    <w:link w:val="Kop9Char"/>
+    <w:basedOn w:val="Normal"/>
+    <w:next w:val="Normal"/>
+    <w:link w:val="Heading9Char"/>
     <w:uiPriority w:val="9"/>
     <w:semiHidden/>
     <w:unhideWhenUsed/>
@@ -3186,13 +3174,13 @@
       <w:szCs w:val="20"/>
     </w:rPr>
   </w:style>
-  <w:style w:type="character" w:default="1" w:styleId="Standaardalinea-lettertype">
+  <w:style w:type="character" w:default="1" w:styleId="DefaultParagraphFont">
     <w:name w:val="Default Paragraph Font"/>
     <w:uiPriority w:val="1"/>
     <w:semiHidden/>
     <w:unhideWhenUsed/>
   </w:style>
-  <w:style w:type="table" w:default="1" w:styleId="Standaardtabel">
+  <w:style w:type="table" w:default="1" w:styleId="TableNormal">
     <w:name w:val="Normal Table"/>
     <w:uiPriority w:val="99"/>
     <w:semiHidden/>
@@ -3207,16 +3195,16 @@
       </w:tblCellMar>
     </w:tblPr>
   </w:style>
-  <w:style w:type="numbering" w:default="1" w:styleId="Geenlijst">
+  <w:style w:type="numbering" w:default="1" w:styleId="NoList">
     <w:name w:val="No List"/>
     <w:uiPriority w:val="99"/>
     <w:semiHidden/>
     <w:unhideWhenUsed/>
   </w:style>
-  <w:style w:type="character" w:customStyle="1" w:styleId="Kop1Char">
-    <w:name w:val="Kop 1 Char"/>
-    <w:basedOn w:val="Standaardalinea-lettertype"/>
-    <w:link w:val="Kop1"/>
+  <w:style w:type="character" w:customStyle="1" w:styleId="Heading1Char">
+    <w:name w:val="Heading 1 Char"/>
+    <w:basedOn w:val="DefaultParagraphFont"/>
+    <w:link w:val="Heading1"/>
     <w:uiPriority w:val="9"/>
     <w:rsid w:val="00AA4E13"/>
     <w:rPr>
@@ -3228,10 +3216,10 @@
       <w:szCs w:val="28"/>
     </w:rPr>
   </w:style>
-  <w:style w:type="character" w:customStyle="1" w:styleId="Kop2Char">
-    <w:name w:val="Kop 2 Char"/>
-    <w:basedOn w:val="Standaardalinea-lettertype"/>
-    <w:link w:val="Kop2"/>
+  <w:style w:type="character" w:customStyle="1" w:styleId="Heading2Char">
+    <w:name w:val="Heading 2 Char"/>
+    <w:basedOn w:val="DefaultParagraphFont"/>
+    <w:link w:val="Heading2"/>
     <w:uiPriority w:val="9"/>
     <w:rsid w:val="00AA4E13"/>
     <w:rPr>
@@ -3243,10 +3231,10 @@
       <w:szCs w:val="26"/>
     </w:rPr>
   </w:style>
-  <w:style w:type="character" w:customStyle="1" w:styleId="Kop3Char">
-    <w:name w:val="Kop 3 Char"/>
-    <w:basedOn w:val="Standaardalinea-lettertype"/>
-    <w:link w:val="Kop3"/>
+  <w:style w:type="character" w:customStyle="1" w:styleId="Heading3Char">
+    <w:name w:val="Heading 3 Char"/>
+    <w:basedOn w:val="DefaultParagraphFont"/>
+    <w:link w:val="Heading3"/>
     <w:uiPriority w:val="9"/>
     <w:semiHidden/>
     <w:rsid w:val="00DE73A8"/>
@@ -3258,10 +3246,10 @@
       <w:sz w:val="20"/>
     </w:rPr>
   </w:style>
-  <w:style w:type="character" w:customStyle="1" w:styleId="Kop4Char">
-    <w:name w:val="Kop 4 Char"/>
-    <w:basedOn w:val="Standaardalinea-lettertype"/>
-    <w:link w:val="Kop4"/>
+  <w:style w:type="character" w:customStyle="1" w:styleId="Heading4Char">
+    <w:name w:val="Heading 4 Char"/>
+    <w:basedOn w:val="DefaultParagraphFont"/>
+    <w:link w:val="Heading4"/>
     <w:uiPriority w:val="9"/>
     <w:semiHidden/>
     <w:rsid w:val="00DE73A8"/>
@@ -3275,10 +3263,10 @@
       <w:sz w:val="20"/>
     </w:rPr>
   </w:style>
-  <w:style w:type="character" w:customStyle="1" w:styleId="Kop5Char">
-    <w:name w:val="Kop 5 Char"/>
-    <w:basedOn w:val="Standaardalinea-lettertype"/>
-    <w:link w:val="Kop5"/>
+  <w:style w:type="character" w:customStyle="1" w:styleId="Heading5Char">
+    <w:name w:val="Heading 5 Char"/>
+    <w:basedOn w:val="DefaultParagraphFont"/>
+    <w:link w:val="Heading5"/>
     <w:uiPriority w:val="9"/>
     <w:semiHidden/>
     <w:rsid w:val="00DE73A8"/>
@@ -3288,10 +3276,10 @@
       <w:sz w:val="20"/>
     </w:rPr>
   </w:style>
-  <w:style w:type="character" w:customStyle="1" w:styleId="Kop6Char">
-    <w:name w:val="Kop 6 Char"/>
-    <w:basedOn w:val="Standaardalinea-lettertype"/>
-    <w:link w:val="Kop6"/>
+  <w:style w:type="character" w:customStyle="1" w:styleId="Heading6Char">
+    <w:name w:val="Heading 6 Char"/>
+    <w:basedOn w:val="DefaultParagraphFont"/>
+    <w:link w:val="Heading6"/>
     <w:uiPriority w:val="9"/>
     <w:semiHidden/>
     <w:rsid w:val="00DE73A8"/>
@@ -3303,10 +3291,10 @@
       <w:sz w:val="20"/>
     </w:rPr>
   </w:style>
-  <w:style w:type="character" w:customStyle="1" w:styleId="Kop7Char">
-    <w:name w:val="Kop 7 Char"/>
-    <w:basedOn w:val="Standaardalinea-lettertype"/>
-    <w:link w:val="Kop7"/>
+  <w:style w:type="character" w:customStyle="1" w:styleId="Heading7Char">
+    <w:name w:val="Heading 7 Char"/>
+    <w:basedOn w:val="DefaultParagraphFont"/>
+    <w:link w:val="Heading7"/>
     <w:uiPriority w:val="9"/>
     <w:semiHidden/>
     <w:rsid w:val="00DE73A8"/>
@@ -3318,10 +3306,10 @@
       <w:sz w:val="20"/>
     </w:rPr>
   </w:style>
-  <w:style w:type="character" w:customStyle="1" w:styleId="Kop8Char">
-    <w:name w:val="Kop 8 Char"/>
-    <w:basedOn w:val="Standaardalinea-lettertype"/>
-    <w:link w:val="Kop8"/>
+  <w:style w:type="character" w:customStyle="1" w:styleId="Heading8Char">
+    <w:name w:val="Heading 8 Char"/>
+    <w:basedOn w:val="DefaultParagraphFont"/>
+    <w:link w:val="Heading8"/>
     <w:uiPriority w:val="9"/>
     <w:semiHidden/>
     <w:rsid w:val="00DE73A8"/>
@@ -3332,10 +3320,10 @@
       <w:szCs w:val="20"/>
     </w:rPr>
   </w:style>
-  <w:style w:type="character" w:customStyle="1" w:styleId="Kop9Char">
-    <w:name w:val="Kop 9 Char"/>
-    <w:basedOn w:val="Standaardalinea-lettertype"/>
-    <w:link w:val="Kop9"/>
+  <w:style w:type="character" w:customStyle="1" w:styleId="Heading9Char">
+    <w:name w:val="Heading 9 Char"/>
+    <w:basedOn w:val="DefaultParagraphFont"/>
+    <w:link w:val="Heading9"/>
     <w:uiPriority w:val="9"/>
     <w:semiHidden/>
     <w:rsid w:val="00DE73A8"/>
@@ -3348,11 +3336,11 @@
       <w:szCs w:val="20"/>
     </w:rPr>
   </w:style>
-  <w:style w:type="paragraph" w:styleId="Titel">
+  <w:style w:type="paragraph" w:styleId="Title">
     <w:name w:val="Title"/>
-    <w:basedOn w:val="Standaard"/>
-    <w:next w:val="Standaard"/>
-    <w:link w:val="TitelChar"/>
+    <w:basedOn w:val="Normal"/>
+    <w:next w:val="Normal"/>
+    <w:link w:val="TitleChar"/>
     <w:uiPriority w:val="10"/>
     <w:qFormat/>
     <w:rsid w:val="009F6A22"/>
@@ -3375,10 +3363,10 @@
       <w:szCs w:val="52"/>
     </w:rPr>
   </w:style>
-  <w:style w:type="character" w:customStyle="1" w:styleId="TitelChar">
-    <w:name w:val="Titel Char"/>
-    <w:basedOn w:val="Standaardalinea-lettertype"/>
-    <w:link w:val="Titel"/>
+  <w:style w:type="character" w:customStyle="1" w:styleId="TitleChar">
+    <w:name w:val="Title Char"/>
+    <w:basedOn w:val="DefaultParagraphFont"/>
+    <w:link w:val="Title"/>
     <w:uiPriority w:val="10"/>
     <w:rsid w:val="009F6A22"/>
     <w:rPr>
@@ -3391,11 +3379,11 @@
       <w:szCs w:val="52"/>
     </w:rPr>
   </w:style>
-  <w:style w:type="paragraph" w:styleId="Ondertitel">
+  <w:style w:type="paragraph" w:styleId="Subtitle">
     <w:name w:val="Subtitle"/>
-    <w:basedOn w:val="Standaard"/>
-    <w:next w:val="Standaard"/>
-    <w:link w:val="OndertitelChar"/>
+    <w:basedOn w:val="Normal"/>
+    <w:next w:val="Normal"/>
+    <w:link w:val="SubtitleChar"/>
     <w:uiPriority w:val="11"/>
     <w:qFormat/>
     <w:rsid w:val="00DE73A8"/>
@@ -3417,10 +3405,10 @@
       <w:szCs w:val="24"/>
     </w:rPr>
   </w:style>
-  <w:style w:type="character" w:customStyle="1" w:styleId="OndertitelChar">
-    <w:name w:val="Ondertitel Char"/>
-    <w:basedOn w:val="Standaardalinea-lettertype"/>
-    <w:link w:val="Ondertitel"/>
+  <w:style w:type="character" w:customStyle="1" w:styleId="SubtitleChar">
+    <w:name w:val="Subtitle Char"/>
+    <w:basedOn w:val="DefaultParagraphFont"/>
+    <w:link w:val="Subtitle"/>
     <w:uiPriority w:val="11"/>
     <w:rsid w:val="00DE73A8"/>
     <w:rPr>
@@ -3434,7 +3422,7 @@
       <w:szCs w:val="24"/>
     </w:rPr>
   </w:style>
-  <w:style w:type="character" w:styleId="Zwaar">
+  <w:style w:type="character" w:styleId="Strong">
     <w:name w:val="Strong"/>
     <w:uiPriority w:val="22"/>
     <w:qFormat/>
@@ -3444,7 +3432,7 @@
       <w:bCs/>
     </w:rPr>
   </w:style>
-  <w:style w:type="character" w:styleId="Nadruk">
+  <w:style w:type="character" w:styleId="Emphasis">
     <w:name w:val="Emphasis"/>
     <w:uiPriority w:val="20"/>
     <w:qFormat/>
@@ -3454,9 +3442,9 @@
       <w:iCs/>
     </w:rPr>
   </w:style>
-  <w:style w:type="paragraph" w:styleId="Geenafstand">
+  <w:style w:type="paragraph" w:styleId="NoSpacing">
     <w:name w:val="No Spacing"/>
-    <w:basedOn w:val="Standaard"/>
+    <w:basedOn w:val="Normal"/>
     <w:uiPriority w:val="1"/>
     <w:qFormat/>
     <w:rsid w:val="00DE73A8"/>
@@ -3464,9 +3452,9 @@
       <w:spacing w:after="0" w:line="240" w:lineRule="auto"/>
     </w:pPr>
   </w:style>
-  <w:style w:type="paragraph" w:styleId="Lijstalinea">
+  <w:style w:type="paragraph" w:styleId="ListParagraph">
     <w:name w:val="List Paragraph"/>
-    <w:basedOn w:val="Standaard"/>
+    <w:basedOn w:val="Normal"/>
     <w:uiPriority w:val="34"/>
     <w:qFormat/>
     <w:rsid w:val="00DE73A8"/>
@@ -3475,11 +3463,11 @@
       <w:contextualSpacing/>
     </w:pPr>
   </w:style>
-  <w:style w:type="paragraph" w:styleId="Citaat">
+  <w:style w:type="paragraph" w:styleId="Quote">
     <w:name w:val="Quote"/>
-    <w:basedOn w:val="Standaard"/>
-    <w:next w:val="Standaard"/>
-    <w:link w:val="CitaatChar"/>
+    <w:basedOn w:val="Normal"/>
+    <w:next w:val="Normal"/>
+    <w:link w:val="QuoteChar"/>
     <w:uiPriority w:val="29"/>
     <w:qFormat/>
     <w:rsid w:val="00DE73A8"/>
@@ -3490,10 +3478,10 @@
       <w:color w:val="000000" w:themeColor="text1"/>
     </w:rPr>
   </w:style>
-  <w:style w:type="character" w:customStyle="1" w:styleId="CitaatChar">
-    <w:name w:val="Citaat Char"/>
-    <w:basedOn w:val="Standaardalinea-lettertype"/>
-    <w:link w:val="Citaat"/>
+  <w:style w:type="character" w:customStyle="1" w:styleId="QuoteChar">
+    <w:name w:val="Quote Char"/>
+    <w:basedOn w:val="DefaultParagraphFont"/>
+    <w:link w:val="Quote"/>
     <w:uiPriority w:val="29"/>
     <w:rsid w:val="00DE73A8"/>
     <w:rPr>
@@ -3504,11 +3492,11 @@
       <w:sz w:val="20"/>
     </w:rPr>
   </w:style>
-  <w:style w:type="paragraph" w:styleId="Duidelijkcitaat">
+  <w:style w:type="paragraph" w:styleId="IntenseQuote">
     <w:name w:val="Intense Quote"/>
-    <w:basedOn w:val="Standaard"/>
-    <w:next w:val="Standaard"/>
-    <w:link w:val="DuidelijkcitaatChar"/>
+    <w:basedOn w:val="Normal"/>
+    <w:next w:val="Normal"/>
+    <w:link w:val="IntenseQuoteChar"/>
     <w:uiPriority w:val="30"/>
     <w:qFormat/>
     <w:rsid w:val="00DE73A8"/>
@@ -3528,10 +3516,10 @@
       <w:color w:val="4F81BD" w:themeColor="accent1"/>
     </w:rPr>
   </w:style>
-  <w:style w:type="character" w:customStyle="1" w:styleId="DuidelijkcitaatChar">
-    <w:name w:val="Duidelijk citaat Char"/>
-    <w:basedOn w:val="Standaardalinea-lettertype"/>
-    <w:link w:val="Duidelijkcitaat"/>
+  <w:style w:type="character" w:customStyle="1" w:styleId="IntenseQuoteChar">
+    <w:name w:val="Intense Quote Char"/>
+    <w:basedOn w:val="DefaultParagraphFont"/>
+    <w:link w:val="IntenseQuote"/>
     <w:uiPriority w:val="30"/>
     <w:rsid w:val="00DE73A8"/>
     <w:rPr>
@@ -3544,7 +3532,7 @@
       <w:sz w:val="20"/>
     </w:rPr>
   </w:style>
-  <w:style w:type="character" w:styleId="Subtielebenadrukking">
+  <w:style w:type="character" w:styleId="SubtleEmphasis">
     <w:name w:val="Subtle Emphasis"/>
     <w:uiPriority w:val="19"/>
     <w:qFormat/>
@@ -3558,7 +3546,7 @@
       <w:sz w:val="20"/>
     </w:rPr>
   </w:style>
-  <w:style w:type="character" w:styleId="Intensievebenadrukking">
+  <w:style w:type="character" w:styleId="IntenseEmphasis">
     <w:name w:val="Intense Emphasis"/>
     <w:uiPriority w:val="21"/>
     <w:qFormat/>
@@ -3571,7 +3559,7 @@
       <w:color w:val="4F81BD" w:themeColor="accent1"/>
     </w:rPr>
   </w:style>
-  <w:style w:type="character" w:styleId="Subtieleverwijzing">
+  <w:style w:type="character" w:styleId="SubtleReference">
     <w:name w:val="Subtle Reference"/>
     <w:uiPriority w:val="31"/>
     <w:qFormat/>
@@ -3582,7 +3570,7 @@
       <w:u w:val="single"/>
     </w:rPr>
   </w:style>
-  <w:style w:type="character" w:styleId="Intensieveverwijzing">
+  <w:style w:type="character" w:styleId="IntenseReference">
     <w:name w:val="Intense Reference"/>
     <w:uiPriority w:val="32"/>
     <w:qFormat/>
@@ -3596,7 +3584,7 @@
       <w:u w:val="single"/>
     </w:rPr>
   </w:style>
-  <w:style w:type="character" w:styleId="Titelvanboek">
+  <w:style w:type="character" w:styleId="BookTitle">
     <w:name w:val="Book Title"/>
     <w:uiPriority w:val="33"/>
     <w:qFormat/>
@@ -3608,10 +3596,10 @@
       <w:spacing w:val="5"/>
     </w:rPr>
   </w:style>
-  <w:style w:type="paragraph" w:styleId="Kopvaninhoudsopgave">
+  <w:style w:type="paragraph" w:styleId="TOCHeading">
     <w:name w:val="TOC Heading"/>
-    <w:basedOn w:val="Kop1"/>
-    <w:next w:val="Standaard"/>
+    <w:basedOn w:val="Heading1"/>
+    <w:next w:val="Normal"/>
     <w:uiPriority w:val="39"/>
     <w:unhideWhenUsed/>
     <w:qFormat/>
@@ -3627,10 +3615,10 @@
       <w:color w:val="365F91" w:themeColor="accent1" w:themeShade="BF"/>
     </w:rPr>
   </w:style>
-  <w:style w:type="paragraph" w:styleId="Inhopg2">
+  <w:style w:type="paragraph" w:styleId="TOC2">
     <w:name w:val="toc 2"/>
-    <w:basedOn w:val="Standaard"/>
-    <w:next w:val="Standaard"/>
+    <w:basedOn w:val="Normal"/>
+    <w:next w:val="Normal"/>
     <w:autoRedefine/>
     <w:uiPriority w:val="39"/>
     <w:unhideWhenUsed/>
@@ -3642,7 +3630,7 @@
   </w:style>
   <w:style w:type="character" w:styleId="Hyperlink">
     <w:name w:val="Hyperlink"/>
-    <w:basedOn w:val="Standaardalinea-lettertype"/>
+    <w:basedOn w:val="DefaultParagraphFont"/>
     <w:uiPriority w:val="99"/>
     <w:unhideWhenUsed/>
     <w:rsid w:val="009F6A22"/>
@@ -3944,7 +3932,7 @@
 </file>
 
 <file path=customXml/itemProps1.xml><?xml version="1.0" encoding="utf-8"?>
-<ds:datastoreItem xmlns:ds="http://schemas.openxmlformats.org/officeDocument/2006/customXml" ds:itemID="{80309420-B96E-4ED9-B44E-3D9CB3D869DF}">
+<ds:datastoreItem xmlns:ds="http://schemas.openxmlformats.org/officeDocument/2006/customXml" ds:itemID="{58AA4E04-2FF1-41F3-84AD-39BAFAD74B6F}">
   <ds:schemaRefs>
     <ds:schemaRef ds:uri="http://schemas.openxmlformats.org/officeDocument/2006/bibliography"/>
   </ds:schemaRefs>

</xml_diff>